<commit_message>
section 6 vagrant done
</commit_message>
<xml_diff>
--- a/section_4_linux.docx
+++ b/section_4_linux.docx
@@ -7473,22 +7473,43 @@
           <w:rFonts w:hint="default"/>
           <w:b/>
           <w:bCs/>
-          <w:sz w:val="24"/>
-          <w:szCs w:val="24"/>
-          <w:lang w:val="en-IN"/>
-        </w:rPr>
-        <w:t xml:space="preserve">groupadd   </w:t>
-      </w:r>
-      <w:r>
-        <w:rPr>
-          <w:rFonts w:hint="default"/>
-          <w:b w:val="0"/>
-          <w:bCs w:val="0"/>
-          <w:sz w:val="24"/>
-          <w:szCs w:val="24"/>
-          <w:lang w:val="en-IN"/>
-        </w:rPr>
-        <w:t>=&gt;</w:t>
+          <w:color w:val="auto"/>
+          <w:sz w:val="24"/>
+          <w:szCs w:val="24"/>
+          <w:lang w:val="en-IN"/>
+        </w:rPr>
+        <w:t>useradd --home-dir /opt/tomcat --shell /sbin/nologin tomcat</w:t>
+      </w:r>
+    </w:p>
+    <w:p>
+      <w:pPr>
+        <w:numPr>
+          <w:ilvl w:val="2"/>
+          <w:numId w:val="3"/>
+        </w:numPr>
+        <w:spacing w:line="240" w:lineRule="auto"/>
+        <w:ind w:left="1260" w:leftChars="0" w:hanging="420" w:firstLineChars="0"/>
+        <w:rPr>
+          <w:rFonts w:hint="default"/>
+          <w:b/>
+          <w:bCs/>
+          <w:color w:val="auto"/>
+          <w:sz w:val="24"/>
+          <w:szCs w:val="24"/>
+          <w:lang w:val="en-IN"/>
+        </w:rPr>
+      </w:pPr>
+      <w:r>
+        <w:rPr>
+          <w:rFonts w:hint="default"/>
+          <w:b w:val="0"/>
+          <w:bCs w:val="0"/>
+          <w:color w:val="auto"/>
+          <w:sz w:val="24"/>
+          <w:szCs w:val="24"/>
+          <w:lang w:val="en-IN"/>
+        </w:rPr>
+        <w:t>It means /opt/tomcat will be the home directory.</w:t>
       </w:r>
     </w:p>
     <w:p>
@@ -7512,8 +7533,111 @@
       <w:r>
         <w:drawing>
           <wp:inline distT="0" distB="0" distL="114300" distR="114300">
-            <wp:extent cx="3706495" cy="768985"/>
-            <wp:effectExtent l="0" t="0" r="1905" b="5715"/>
+            <wp:extent cx="5241290" cy="3067050"/>
+            <wp:effectExtent l="0" t="0" r="3810" b="6350"/>
+            <wp:docPr id="66" name="Picture 8"/>
+            <wp:cNvGraphicFramePr>
+              <a:graphicFrameLocks xmlns:a="http://schemas.openxmlformats.org/drawingml/2006/main" noChangeAspect="1"/>
+            </wp:cNvGraphicFramePr>
+            <a:graphic xmlns:a="http://schemas.openxmlformats.org/drawingml/2006/main">
+              <a:graphicData uri="http://schemas.openxmlformats.org/drawingml/2006/picture">
+                <pic:pic xmlns:pic="http://schemas.openxmlformats.org/drawingml/2006/picture">
+                  <pic:nvPicPr>
+                    <pic:cNvPr id="66" name="Picture 8"/>
+                    <pic:cNvPicPr>
+                      <a:picLocks noChangeAspect="1"/>
+                    </pic:cNvPicPr>
+                  </pic:nvPicPr>
+                  <pic:blipFill>
+                    <a:blip r:embed="rId38"/>
+                    <a:stretch>
+                      <a:fillRect/>
+                    </a:stretch>
+                  </pic:blipFill>
+                  <pic:spPr>
+                    <a:xfrm>
+                      <a:off x="0" y="0"/>
+                      <a:ext cx="5241290" cy="3067050"/>
+                    </a:xfrm>
+                    <a:prstGeom prst="rect">
+                      <a:avLst/>
+                    </a:prstGeom>
+                    <a:noFill/>
+                    <a:ln>
+                      <a:noFill/>
+                    </a:ln>
+                  </pic:spPr>
+                </pic:pic>
+              </a:graphicData>
+            </a:graphic>
+          </wp:inline>
+        </w:drawing>
+      </w:r>
+    </w:p>
+    <w:p>
+      <w:pPr>
+        <w:numPr>
+          <w:ilvl w:val="1"/>
+          <w:numId w:val="3"/>
+        </w:numPr>
+        <w:spacing w:line="240" w:lineRule="auto"/>
+        <w:ind w:left="840" w:leftChars="0" w:hanging="420" w:firstLineChars="0"/>
+        <w:rPr>
+          <w:rFonts w:hint="default"/>
+          <w:b/>
+          <w:bCs/>
+          <w:color w:val="auto"/>
+          <w:sz w:val="24"/>
+          <w:szCs w:val="24"/>
+          <w:lang w:val="en-IN"/>
+        </w:rPr>
+      </w:pPr>
+      <w:r>
+        <w:rPr>
+          <w:rFonts w:hint="default"/>
+          <w:b/>
+          <w:bCs/>
+          <w:sz w:val="24"/>
+          <w:szCs w:val="24"/>
+          <w:lang w:val="en-IN"/>
+        </w:rPr>
+        <w:t xml:space="preserve">groupadd   </w:t>
+      </w:r>
+      <w:r>
+        <w:rPr>
+          <w:rFonts w:hint="default"/>
+          <w:b w:val="0"/>
+          <w:bCs w:val="0"/>
+          <w:sz w:val="24"/>
+          <w:szCs w:val="24"/>
+          <w:lang w:val="en-IN"/>
+        </w:rPr>
+        <w:t>=&gt;</w:t>
+      </w:r>
+    </w:p>
+    <w:p>
+      <w:pPr>
+        <w:numPr>
+          <w:ilvl w:val="2"/>
+          <w:numId w:val="3"/>
+        </w:numPr>
+        <w:spacing w:line="240" w:lineRule="auto"/>
+        <w:ind w:left="1260" w:leftChars="0" w:hanging="420" w:firstLineChars="0"/>
+        <w:rPr>
+          <w:rFonts w:hint="default"/>
+          <w:b/>
+          <w:bCs/>
+          <w:color w:val="auto"/>
+          <w:sz w:val="24"/>
+          <w:szCs w:val="24"/>
+          <w:lang w:val="en-IN"/>
+        </w:rPr>
+      </w:pPr>
+      <w:r>
+        <w:drawing>
+          <wp:inline distT="0" distB="0" distL="114300" distR="114300">
+            <wp:extent cx="4354830" cy="903605"/>
+            <wp:effectExtent l="0" t="0" r="1270" b="10795"/>
             <wp:docPr id="44" name="Picture 28"/>
             <wp:cNvGraphicFramePr>
               <a:graphicFrameLocks xmlns:a="http://schemas.openxmlformats.org/drawingml/2006/main" noChangeAspect="1"/>
@@ -7528,7 +7652,7 @@
                     </pic:cNvPicPr>
                   </pic:nvPicPr>
                   <pic:blipFill>
-                    <a:blip r:embed="rId38"/>
+                    <a:blip r:embed="rId39"/>
                     <a:stretch>
                       <a:fillRect/>
                     </a:stretch>
@@ -7536,7 +7660,7 @@
                   <pic:spPr>
                     <a:xfrm>
                       <a:off x="0" y="0"/>
-                      <a:ext cx="3706495" cy="768985"/>
+                      <a:ext cx="4354830" cy="903605"/>
                     </a:xfrm>
                     <a:prstGeom prst="rect">
                       <a:avLst/>
@@ -7881,8 +8005,8 @@
       <w:r>
         <w:drawing>
           <wp:inline distT="0" distB="0" distL="114300" distR="114300">
-            <wp:extent cx="2787015" cy="852805"/>
-            <wp:effectExtent l="0" t="0" r="6985" b="10795"/>
+            <wp:extent cx="3386455" cy="1036320"/>
+            <wp:effectExtent l="0" t="0" r="4445" b="5080"/>
             <wp:docPr id="45" name="Picture 29"/>
             <wp:cNvGraphicFramePr>
               <a:graphicFrameLocks xmlns:a="http://schemas.openxmlformats.org/drawingml/2006/main" noChangeAspect="1"/>
@@ -7897,7 +8021,7 @@
                     </pic:cNvPicPr>
                   </pic:nvPicPr>
                   <pic:blipFill>
-                    <a:blip r:embed="rId39"/>
+                    <a:blip r:embed="rId40"/>
                     <a:stretch>
                       <a:fillRect/>
                     </a:stretch>
@@ -7905,7 +8029,7 @@
                   <pic:spPr>
                     <a:xfrm>
                       <a:off x="0" y="0"/>
-                      <a:ext cx="2787015" cy="852805"/>
+                      <a:ext cx="3386455" cy="1036320"/>
                     </a:xfrm>
                     <a:prstGeom prst="rect">
                       <a:avLst/>
@@ -7943,8 +8067,8 @@
       <w:r>
         <w:drawing>
           <wp:inline distT="0" distB="0" distL="114300" distR="114300">
-            <wp:extent cx="5271770" cy="304165"/>
-            <wp:effectExtent l="0" t="0" r="11430" b="635"/>
+            <wp:extent cx="5579745" cy="321945"/>
+            <wp:effectExtent l="0" t="0" r="8255" b="8255"/>
             <wp:docPr id="46" name="Picture 30"/>
             <wp:cNvGraphicFramePr>
               <a:graphicFrameLocks xmlns:a="http://schemas.openxmlformats.org/drawingml/2006/main" noChangeAspect="1"/>
@@ -7959,7 +8083,7 @@
                     </pic:cNvPicPr>
                   </pic:nvPicPr>
                   <pic:blipFill>
-                    <a:blip r:embed="rId40"/>
+                    <a:blip r:embed="rId41"/>
                     <a:stretch>
                       <a:fillRect/>
                     </a:stretch>
@@ -7967,7 +8091,7 @@
                   <pic:spPr>
                     <a:xfrm>
                       <a:off x="0" y="0"/>
-                      <a:ext cx="5271770" cy="304165"/>
+                      <a:ext cx="5579745" cy="321945"/>
                     </a:xfrm>
                     <a:prstGeom prst="rect">
                       <a:avLst/>
@@ -8385,7 +8509,7 @@
                     </pic:cNvPicPr>
                   </pic:nvPicPr>
                   <pic:blipFill>
-                    <a:blip r:embed="rId41"/>
+                    <a:blip r:embed="rId42"/>
                     <a:stretch>
                       <a:fillRect/>
                     </a:stretch>
@@ -8600,6 +8724,8 @@
         </w:rPr>
         <w:t>: read, execute (not write)</w:t>
       </w:r>
+      <w:bookmarkStart w:id="0" w:name="_GoBack"/>
+      <w:bookmarkEnd w:id="0"/>
     </w:p>
     <w:p>
       <w:pPr>
@@ -8672,7 +8798,7 @@
           <w:szCs w:val="24"/>
           <w:lang w:val="en-IN"/>
         </w:rPr>
-        <w:t xml:space="preserve">Fange Ownership of a File: </w:t>
+        <w:t xml:space="preserve">Change Ownership of a File: </w:t>
       </w:r>
     </w:p>
     <w:p>
@@ -8751,13 +8877,25 @@
             </w14:solidFill>
           </w14:textFill>
         </w:rPr>
-        <w:t>chown -R &lt;user name&gt;:&lt;group name&gt; &lt;directory path&gt;</w:t>
-      </w:r>
-      <w:r>
-        <w:rPr>
-          <w:rFonts w:hint="default"/>
-          <w:b w:val="0"/>
-          <w:bCs w:val="0"/>
+        <w:t>chown -R &lt;user name&gt;</w:t>
+      </w:r>
+      <w:r>
+        <w:rPr>
+          <w:rFonts w:hint="default"/>
+          <w:b/>
+          <w:bCs/>
+          <w:color w:val="FF0000"/>
+          <w:sz w:val="24"/>
+          <w:szCs w:val="24"/>
+          <w:lang w:val="en-IN"/>
+        </w:rPr>
+        <w:t>:</w:t>
+      </w:r>
+      <w:r>
+        <w:rPr>
+          <w:rFonts w:hint="default"/>
+          <w:b/>
+          <w:bCs/>
           <w:color w:val="70AD47" w:themeColor="accent6"/>
           <w:sz w:val="24"/>
           <w:szCs w:val="24"/>
@@ -8768,6 +8906,23 @@
             </w14:solidFill>
           </w14:textFill>
         </w:rPr>
+        <w:t>&lt;group name&gt; &lt;directory path&gt;</w:t>
+      </w:r>
+      <w:r>
+        <w:rPr>
+          <w:rFonts w:hint="default"/>
+          <w:b w:val="0"/>
+          <w:bCs w:val="0"/>
+          <w:color w:val="70AD47" w:themeColor="accent6"/>
+          <w:sz w:val="24"/>
+          <w:szCs w:val="24"/>
+          <w:lang w:val="en-IN"/>
+          <w14:textFill>
+            <w14:solidFill>
+              <w14:schemeClr w14:val="accent6"/>
+            </w14:solidFill>
+          </w14:textFill>
+        </w:rPr>
         <w:t xml:space="preserve"> </w:t>
       </w:r>
       <w:r>
@@ -8781,6 +8936,83 @@
           <w:lang w:val="en-IN"/>
         </w:rPr>
         <w:t>(If u give -R, it’ll change the ownership of all the sub-directories as well)</w:t>
+      </w:r>
+    </w:p>
+    <w:p>
+      <w:pPr>
+        <w:numPr>
+          <w:ilvl w:val="2"/>
+          <w:numId w:val="3"/>
+        </w:numPr>
+        <w:spacing w:line="240" w:lineRule="auto"/>
+        <w:ind w:left="1260" w:leftChars="0" w:hanging="420" w:firstLineChars="0"/>
+        <w:rPr>
+          <w:rFonts w:hint="default"/>
+          <w:b/>
+          <w:bCs/>
+          <w:color w:val="auto"/>
+          <w:sz w:val="24"/>
+          <w:szCs w:val="24"/>
+          <w:lang w:val="en-IN"/>
+        </w:rPr>
+      </w:pPr>
+      <w:r>
+        <w:rPr>
+          <w:rFonts w:hint="default"/>
+          <w:b w:val="0"/>
+          <w:bCs w:val="0"/>
+          <w:color w:val="auto"/>
+          <w:sz w:val="24"/>
+          <w:szCs w:val="24"/>
+          <w:lang w:val="en-IN"/>
+        </w:rPr>
+        <w:t xml:space="preserve">Or: </w:t>
+      </w:r>
+      <w:r>
+        <w:rPr>
+          <w:rFonts w:hint="default"/>
+          <w:b/>
+          <w:bCs/>
+          <w:color w:val="70AD47" w:themeColor="accent6"/>
+          <w:sz w:val="24"/>
+          <w:szCs w:val="24"/>
+          <w:lang w:val="en-IN"/>
+          <w14:textFill>
+            <w14:solidFill>
+              <w14:schemeClr w14:val="accent6"/>
+            </w14:solidFill>
+          </w14:textFill>
+        </w:rPr>
+        <w:t>chown -R &lt;user name&gt;</w:t>
+      </w:r>
+      <w:r>
+        <w:rPr>
+          <w:rFonts w:hint="default"/>
+          <w:b/>
+          <w:bCs/>
+          <w:color w:val="FF0000"/>
+          <w:sz w:val="24"/>
+          <w:szCs w:val="24"/>
+          <w:lang w:val="en-IN"/>
+        </w:rPr>
+        <w:t>.</w:t>
+      </w:r>
+      <w:r>
+        <w:rPr>
+          <w:rFonts w:hint="default"/>
+          <w:b/>
+          <w:bCs/>
+          <w:color w:val="70AD47" w:themeColor="accent6"/>
+          <w:sz w:val="24"/>
+          <w:szCs w:val="24"/>
+          <w:lang w:val="en-IN"/>
+          <w14:textFill>
+            <w14:solidFill>
+              <w14:schemeClr w14:val="accent6"/>
+            </w14:solidFill>
+          </w14:textFill>
+        </w:rPr>
+        <w:t>&lt;group name&gt; &lt;directory path&gt;</w:t>
       </w:r>
     </w:p>
     <w:p>
@@ -10247,7 +10479,7 @@
                     </pic:cNvPicPr>
                   </pic:nvPicPr>
                   <pic:blipFill>
-                    <a:blip r:embed="rId42"/>
+                    <a:blip r:embed="rId43"/>
                     <a:stretch>
                       <a:fillRect/>
                     </a:stretch>
@@ -10546,7 +10778,7 @@
                     </pic:cNvPicPr>
                   </pic:nvPicPr>
                   <pic:blipFill>
-                    <a:blip r:embed="rId43"/>
+                    <a:blip r:embed="rId44"/>
                     <a:stretch>
                       <a:fillRect/>
                     </a:stretch>
@@ -10636,7 +10868,7 @@
                     </pic:cNvPicPr>
                   </pic:nvPicPr>
                   <pic:blipFill>
-                    <a:blip r:embed="rId44"/>
+                    <a:blip r:embed="rId45"/>
                     <a:stretch>
                       <a:fillRect/>
                     </a:stretch>
@@ -10812,7 +11044,7 @@
                     </pic:cNvPicPr>
                   </pic:nvPicPr>
                   <pic:blipFill>
-                    <a:blip r:embed="rId45"/>
+                    <a:blip r:embed="rId46"/>
                     <a:stretch>
                       <a:fillRect/>
                     </a:stretch>
@@ -10840,6 +11072,7 @@
     <w:p>
       <w:pPr>
         <w:numPr>
+          <w:ilvl w:val="0"/>
           <w:numId w:val="0"/>
         </w:numPr>
         <w:spacing w:line="240" w:lineRule="auto"/>
@@ -10922,7 +11155,7 @@
                     </pic:cNvPicPr>
                   </pic:nvPicPr>
                   <pic:blipFill>
-                    <a:blip r:embed="rId46"/>
+                    <a:blip r:embed="rId47"/>
                     <a:stretch>
                       <a:fillRect/>
                     </a:stretch>
@@ -11012,7 +11245,7 @@
                     </pic:cNvPicPr>
                   </pic:nvPicPr>
                   <pic:blipFill>
-                    <a:blip r:embed="rId47"/>
+                    <a:blip r:embed="rId48"/>
                     <a:stretch>
                       <a:fillRect/>
                     </a:stretch>
@@ -11239,7 +11472,7 @@
                     </pic:cNvPicPr>
                   </pic:nvPicPr>
                   <pic:blipFill>
-                    <a:blip r:embed="rId48"/>
+                    <a:blip r:embed="rId49"/>
                     <a:stretch>
                       <a:fillRect/>
                     </a:stretch>
@@ -11301,7 +11534,7 @@
                     </pic:cNvPicPr>
                   </pic:nvPicPr>
                   <pic:blipFill>
-                    <a:blip r:embed="rId49"/>
+                    <a:blip r:embed="rId50"/>
                     <a:stretch>
                       <a:fillRect/>
                     </a:stretch>
@@ -11394,7 +11627,7 @@
                     </pic:cNvPicPr>
                   </pic:nvPicPr>
                   <pic:blipFill>
-                    <a:blip r:embed="rId50"/>
+                    <a:blip r:embed="rId51"/>
                     <a:stretch>
                       <a:fillRect/>
                     </a:stretch>
@@ -11609,7 +11842,7 @@
                     </pic:cNvPicPr>
                   </pic:nvPicPr>
                   <pic:blipFill>
-                    <a:blip r:embed="rId51"/>
+                    <a:blip r:embed="rId52"/>
                     <a:stretch>
                       <a:fillRect/>
                     </a:stretch>
@@ -11854,9 +12087,2336 @@
     <w:p>
       <w:pPr>
         <w:numPr>
+          <w:ilvl w:val="1"/>
+          <w:numId w:val="3"/>
+        </w:numPr>
+        <w:spacing w:line="240" w:lineRule="auto"/>
+        <w:ind w:left="840" w:leftChars="0" w:hanging="420" w:firstLineChars="0"/>
+        <w:rPr>
+          <w:rFonts w:hint="default"/>
+          <w:b/>
+          <w:bCs/>
+          <w:color w:val="auto"/>
+          <w:sz w:val="24"/>
+          <w:szCs w:val="24"/>
+          <w:lang w:val="en-IN"/>
+        </w:rPr>
+      </w:pPr>
+      <w:r>
+        <w:rPr>
+          <w:rFonts w:hint="default"/>
+          <w:b/>
+          <w:bCs/>
+          <w:color w:val="auto"/>
+          <w:sz w:val="24"/>
+          <w:szCs w:val="24"/>
+          <w:lang w:val="en-IN"/>
+        </w:rPr>
+        <w:t>sudo</w:t>
+      </w:r>
+      <w:r>
+        <w:rPr>
+          <w:rFonts w:hint="default"/>
+          <w:b w:val="0"/>
+          <w:bCs w:val="0"/>
+          <w:color w:val="auto"/>
+          <w:sz w:val="24"/>
+          <w:szCs w:val="24"/>
+          <w:lang w:val="en-IN"/>
+        </w:rPr>
+        <w:t xml:space="preserve">: </w:t>
+      </w:r>
+    </w:p>
+    <w:p>
+      <w:pPr>
+        <w:numPr>
+          <w:ilvl w:val="2"/>
+          <w:numId w:val="3"/>
+        </w:numPr>
+        <w:spacing w:line="240" w:lineRule="auto"/>
+        <w:ind w:left="1260" w:leftChars="0" w:hanging="420" w:firstLineChars="0"/>
+        <w:rPr>
+          <w:rFonts w:hint="default"/>
+          <w:b/>
+          <w:bCs/>
+          <w:color w:val="auto"/>
+          <w:sz w:val="24"/>
+          <w:szCs w:val="24"/>
+          <w:lang w:val="en-IN"/>
+        </w:rPr>
+      </w:pPr>
+      <w:r>
+        <w:rPr>
+          <w:rFonts w:hint="default"/>
+          <w:b w:val="0"/>
+          <w:bCs w:val="0"/>
+          <w:color w:val="auto"/>
+          <w:sz w:val="24"/>
+          <w:szCs w:val="24"/>
+          <w:lang w:val="en-IN"/>
+        </w:rPr>
+        <w:t>Runs a command as another user (default: root) but stay as your original user.</w:t>
+      </w:r>
+    </w:p>
+    <w:p>
+      <w:pPr>
+        <w:numPr>
+          <w:ilvl w:val="2"/>
+          <w:numId w:val="3"/>
+        </w:numPr>
+        <w:spacing w:line="240" w:lineRule="auto"/>
+        <w:ind w:left="1260" w:leftChars="0" w:hanging="420" w:firstLineChars="0"/>
+        <w:rPr>
+          <w:rFonts w:hint="default"/>
+          <w:b/>
+          <w:bCs/>
+          <w:color w:val="auto"/>
+          <w:sz w:val="24"/>
+          <w:szCs w:val="24"/>
+          <w:lang w:val="en-IN"/>
+        </w:rPr>
+      </w:pPr>
+      <w:r>
+        <w:rPr>
+          <w:rFonts w:hint="default"/>
+          <w:b w:val="0"/>
+          <w:bCs w:val="0"/>
+          <w:color w:val="auto"/>
+          <w:sz w:val="24"/>
+          <w:szCs w:val="24"/>
+          <w:lang w:val="en-IN"/>
+        </w:rPr>
+        <w:t xml:space="preserve">Needs </w:t>
+      </w:r>
+      <w:r>
+        <w:rPr>
+          <w:rFonts w:hint="default"/>
+          <w:b/>
+          <w:bCs/>
+          <w:color w:val="auto"/>
+          <w:sz w:val="24"/>
+          <w:szCs w:val="24"/>
+          <w:lang w:val="en-IN"/>
+        </w:rPr>
+        <w:t>own password</w:t>
+      </w:r>
+      <w:r>
+        <w:rPr>
+          <w:rFonts w:hint="default"/>
+          <w:b w:val="0"/>
+          <w:bCs w:val="0"/>
+          <w:color w:val="auto"/>
+          <w:sz w:val="24"/>
+          <w:szCs w:val="24"/>
+          <w:lang w:val="en-IN"/>
+        </w:rPr>
+        <w:t xml:space="preserve"> (not root’s)</w:t>
+      </w:r>
+    </w:p>
+    <w:p>
+      <w:pPr>
+        <w:numPr>
+          <w:ilvl w:val="2"/>
+          <w:numId w:val="3"/>
+        </w:numPr>
+        <w:spacing w:line="240" w:lineRule="auto"/>
+        <w:ind w:left="1260" w:leftChars="0" w:hanging="420" w:firstLineChars="0"/>
+        <w:rPr>
+          <w:rFonts w:hint="default"/>
+          <w:b/>
+          <w:bCs/>
+          <w:color w:val="auto"/>
+          <w:sz w:val="24"/>
+          <w:szCs w:val="24"/>
+          <w:lang w:val="en-IN"/>
+        </w:rPr>
+      </w:pPr>
+      <w:r>
+        <w:rPr>
+          <w:rFonts w:hint="default"/>
+          <w:b w:val="0"/>
+          <w:bCs w:val="0"/>
+          <w:color w:val="auto"/>
+          <w:sz w:val="24"/>
+          <w:szCs w:val="24"/>
+          <w:lang w:val="en-IN"/>
+        </w:rPr>
+        <w:t xml:space="preserve">Requires you to be in the </w:t>
+      </w:r>
+      <w:r>
+        <w:rPr>
+          <w:rFonts w:hint="default"/>
+          <w:b/>
+          <w:bCs/>
+          <w:color w:val="auto"/>
+          <w:sz w:val="24"/>
+          <w:szCs w:val="24"/>
+          <w:lang w:val="en-IN"/>
+        </w:rPr>
+        <w:t xml:space="preserve">sudoers </w:t>
+      </w:r>
+      <w:r>
+        <w:rPr>
+          <w:rFonts w:hint="default"/>
+          <w:b w:val="0"/>
+          <w:bCs w:val="0"/>
+          <w:color w:val="auto"/>
+          <w:sz w:val="24"/>
+          <w:szCs w:val="24"/>
+          <w:lang w:val="en-IN"/>
+        </w:rPr>
+        <w:t>group.</w:t>
+      </w:r>
+    </w:p>
+    <w:p>
+      <w:pPr>
+        <w:numPr>
+          <w:ilvl w:val="1"/>
+          <w:numId w:val="3"/>
+        </w:numPr>
+        <w:spacing w:line="240" w:lineRule="auto"/>
+        <w:ind w:left="840" w:leftChars="0" w:hanging="420" w:firstLineChars="0"/>
+        <w:rPr>
+          <w:rFonts w:hint="default"/>
+          <w:b w:val="0"/>
+          <w:bCs w:val="0"/>
+          <w:color w:val="auto"/>
+          <w:sz w:val="24"/>
+          <w:szCs w:val="24"/>
+          <w:lang w:val="en-IN"/>
+        </w:rPr>
+      </w:pPr>
+      <w:r>
+        <w:rPr>
+          <w:rFonts w:hint="default"/>
+          <w:b/>
+          <w:bCs/>
+          <w:color w:val="auto"/>
+          <w:sz w:val="24"/>
+          <w:szCs w:val="24"/>
+          <w:lang w:val="en-IN"/>
+        </w:rPr>
+        <w:t>su</w:t>
+      </w:r>
+    </w:p>
+    <w:p>
+      <w:pPr>
+        <w:numPr>
+          <w:ilvl w:val="2"/>
+          <w:numId w:val="3"/>
+        </w:numPr>
+        <w:spacing w:line="240" w:lineRule="auto"/>
+        <w:ind w:left="1260" w:leftChars="0" w:hanging="420" w:firstLineChars="0"/>
+        <w:rPr>
+          <w:rFonts w:hint="default"/>
+          <w:b w:val="0"/>
+          <w:bCs w:val="0"/>
+          <w:color w:val="auto"/>
+          <w:sz w:val="24"/>
+          <w:szCs w:val="24"/>
+          <w:lang w:val="en-IN"/>
+        </w:rPr>
+      </w:pPr>
+      <w:r>
+        <w:rPr>
+          <w:rFonts w:hint="default"/>
+          <w:b w:val="0"/>
+          <w:bCs w:val="0"/>
+          <w:color w:val="auto"/>
+          <w:sz w:val="24"/>
+          <w:szCs w:val="24"/>
+          <w:lang w:val="en-IN"/>
+        </w:rPr>
+        <w:t>Switches to another user account (default: root) and gives you an interactive shell</w:t>
+      </w:r>
+    </w:p>
+    <w:p>
+      <w:pPr>
+        <w:numPr>
+          <w:ilvl w:val="2"/>
+          <w:numId w:val="3"/>
+        </w:numPr>
+        <w:spacing w:line="240" w:lineRule="auto"/>
+        <w:ind w:left="1260" w:leftChars="0" w:hanging="420" w:firstLineChars="0"/>
+        <w:rPr>
+          <w:rFonts w:hint="default"/>
+          <w:b w:val="0"/>
+          <w:bCs w:val="0"/>
+          <w:color w:val="auto"/>
+          <w:sz w:val="24"/>
+          <w:szCs w:val="24"/>
+          <w:lang w:val="en-IN"/>
+        </w:rPr>
+      </w:pPr>
+      <w:r>
+        <w:rPr>
+          <w:rFonts w:hint="default"/>
+          <w:b w:val="0"/>
+          <w:bCs w:val="0"/>
+          <w:color w:val="auto"/>
+          <w:sz w:val="24"/>
+          <w:szCs w:val="24"/>
+          <w:lang w:val="en-IN"/>
+        </w:rPr>
+        <w:t xml:space="preserve">Needs the </w:t>
+      </w:r>
+      <w:r>
+        <w:rPr>
+          <w:rFonts w:hint="default"/>
+          <w:b/>
+          <w:bCs/>
+          <w:color w:val="auto"/>
+          <w:sz w:val="24"/>
+          <w:szCs w:val="24"/>
+          <w:lang w:val="en-IN"/>
+        </w:rPr>
+        <w:t>target user’s password</w:t>
+      </w:r>
+    </w:p>
+    <w:p>
+      <w:pPr>
+        <w:numPr>
+          <w:ilvl w:val="2"/>
+          <w:numId w:val="3"/>
+        </w:numPr>
+        <w:spacing w:line="240" w:lineRule="auto"/>
+        <w:ind w:left="1260" w:leftChars="0" w:hanging="420" w:firstLineChars="0"/>
+        <w:rPr>
+          <w:rFonts w:hint="default"/>
+          <w:b w:val="0"/>
+          <w:bCs w:val="0"/>
+          <w:color w:val="auto"/>
+          <w:sz w:val="24"/>
+          <w:szCs w:val="24"/>
+          <w:lang w:val="en-IN"/>
+        </w:rPr>
+      </w:pPr>
+      <w:r>
+        <w:rPr>
+          <w:rFonts w:hint="default"/>
+          <w:b w:val="0"/>
+          <w:bCs w:val="0"/>
+          <w:color w:val="auto"/>
+          <w:sz w:val="24"/>
+          <w:szCs w:val="24"/>
+          <w:lang w:val="en-IN"/>
+        </w:rPr>
+        <w:t xml:space="preserve">No logging or restriction like </w:t>
+      </w:r>
+      <w:r>
+        <w:rPr>
+          <w:rFonts w:hint="default"/>
+          <w:b/>
+          <w:bCs/>
+          <w:color w:val="auto"/>
+          <w:sz w:val="24"/>
+          <w:szCs w:val="24"/>
+          <w:lang w:val="en-IN"/>
+        </w:rPr>
+        <w:t>sudo</w:t>
+      </w:r>
+      <w:r>
+        <w:rPr>
+          <w:rFonts w:hint="default"/>
+          <w:b w:val="0"/>
+          <w:bCs w:val="0"/>
+          <w:color w:val="auto"/>
+          <w:sz w:val="24"/>
+          <w:szCs w:val="24"/>
+          <w:lang w:val="en-IN"/>
+        </w:rPr>
+        <w:t>.</w:t>
+      </w:r>
+    </w:p>
+    <w:p>
+      <w:pPr>
+        <w:numPr>
+          <w:ilvl w:val="2"/>
+          <w:numId w:val="3"/>
+        </w:numPr>
+        <w:spacing w:line="240" w:lineRule="auto"/>
+        <w:ind w:left="1260" w:leftChars="0" w:hanging="420" w:firstLineChars="0"/>
+        <w:rPr>
+          <w:rFonts w:hint="default"/>
+          <w:b w:val="0"/>
+          <w:bCs w:val="0"/>
+          <w:color w:val="auto"/>
+          <w:sz w:val="24"/>
+          <w:szCs w:val="24"/>
+          <w:lang w:val="en-IN"/>
+        </w:rPr>
+      </w:pPr>
+      <w:r>
+        <w:rPr>
+          <w:rFonts w:hint="default"/>
+          <w:b w:val="0"/>
+          <w:bCs w:val="0"/>
+          <w:color w:val="auto"/>
+          <w:sz w:val="24"/>
+          <w:szCs w:val="24"/>
+          <w:lang w:val="en-IN"/>
+        </w:rPr>
+        <w:t xml:space="preserve">Ex: </w:t>
+      </w:r>
+      <w:r>
+        <w:rPr>
+          <w:rFonts w:hint="default"/>
+          <w:b/>
+          <w:bCs/>
+          <w:color w:val="auto"/>
+          <w:sz w:val="24"/>
+          <w:szCs w:val="24"/>
+          <w:lang w:val="en-IN"/>
+        </w:rPr>
+        <w:t xml:space="preserve">su john   </w:t>
+      </w:r>
+      <w:r>
+        <w:rPr>
+          <w:rFonts w:hint="default"/>
+          <w:b w:val="0"/>
+          <w:bCs w:val="0"/>
+          <w:color w:val="auto"/>
+          <w:sz w:val="24"/>
+          <w:szCs w:val="24"/>
+          <w:lang w:val="en-IN"/>
+        </w:rPr>
+        <w:t>(requires john’s password)</w:t>
+      </w:r>
+    </w:p>
+    <w:p>
+      <w:pPr>
+        <w:numPr>
+          <w:ilvl w:val="1"/>
+          <w:numId w:val="3"/>
+        </w:numPr>
+        <w:spacing w:line="240" w:lineRule="auto"/>
+        <w:ind w:left="840" w:leftChars="0" w:hanging="420" w:firstLineChars="0"/>
+        <w:rPr>
+          <w:rFonts w:hint="default"/>
+          <w:b/>
+          <w:bCs/>
+          <w:color w:val="auto"/>
+          <w:sz w:val="24"/>
+          <w:szCs w:val="24"/>
+          <w:lang w:val="en-IN"/>
+        </w:rPr>
+      </w:pPr>
+      <w:r>
+        <w:rPr>
+          <w:rFonts w:hint="default"/>
+          <w:b/>
+          <w:bCs/>
+          <w:color w:val="auto"/>
+          <w:sz w:val="24"/>
+          <w:szCs w:val="24"/>
+          <w:lang w:val="en-IN"/>
+        </w:rPr>
+        <w:t>-</w:t>
+      </w:r>
+      <w:r>
+        <w:rPr>
+          <w:rFonts w:hint="default"/>
+          <w:b/>
+          <w:bCs/>
+          <w:color w:val="auto"/>
+          <w:sz w:val="24"/>
+          <w:szCs w:val="24"/>
+          <w:lang w:val="en-IN"/>
+        </w:rPr>
+        <w:t>u &lt;username&gt;</w:t>
+      </w:r>
+    </w:p>
+    <w:p>
+      <w:pPr>
+        <w:numPr>
+          <w:ilvl w:val="2"/>
+          <w:numId w:val="3"/>
+        </w:numPr>
+        <w:spacing w:line="240" w:lineRule="auto"/>
+        <w:ind w:left="1260" w:leftChars="0" w:hanging="420" w:firstLineChars="0"/>
+        <w:rPr>
+          <w:rFonts w:hint="default"/>
+          <w:b w:val="0"/>
+          <w:bCs w:val="0"/>
+          <w:color w:val="auto"/>
+          <w:sz w:val="24"/>
+          <w:szCs w:val="24"/>
+          <w:lang w:val="en-IN"/>
+        </w:rPr>
+      </w:pPr>
+      <w:r>
+        <w:rPr>
+          <w:rFonts w:hint="default"/>
+          <w:b w:val="0"/>
+          <w:bCs w:val="0"/>
+          <w:color w:val="auto"/>
+          <w:sz w:val="24"/>
+          <w:szCs w:val="24"/>
+          <w:lang w:val="en-IN"/>
+        </w:rPr>
+        <w:t xml:space="preserve">Used with </w:t>
+      </w:r>
+      <w:r>
+        <w:rPr>
+          <w:rFonts w:hint="default"/>
+          <w:b/>
+          <w:bCs/>
+          <w:color w:val="auto"/>
+          <w:sz w:val="24"/>
+          <w:szCs w:val="24"/>
+          <w:lang w:val="en-IN"/>
+        </w:rPr>
+        <w:t xml:space="preserve">sudo </w:t>
+      </w:r>
+      <w:r>
+        <w:rPr>
+          <w:rFonts w:hint="default"/>
+          <w:b w:val="0"/>
+          <w:bCs w:val="0"/>
+          <w:color w:val="auto"/>
+          <w:sz w:val="24"/>
+          <w:szCs w:val="24"/>
+          <w:lang w:val="en-IN"/>
+        </w:rPr>
+        <w:t>to specify a user to run the command as.</w:t>
+      </w:r>
+    </w:p>
+    <w:p>
+      <w:pPr>
+        <w:numPr>
+          <w:ilvl w:val="2"/>
+          <w:numId w:val="3"/>
+        </w:numPr>
+        <w:spacing w:line="240" w:lineRule="auto"/>
+        <w:ind w:left="1260" w:leftChars="0" w:hanging="420" w:firstLineChars="0"/>
+        <w:rPr>
+          <w:rFonts w:hint="default"/>
+          <w:b w:val="0"/>
+          <w:bCs w:val="0"/>
+          <w:color w:val="auto"/>
+          <w:sz w:val="24"/>
+          <w:szCs w:val="24"/>
+          <w:lang w:val="en-IN"/>
+        </w:rPr>
+      </w:pPr>
+      <w:r>
+        <w:rPr>
+          <w:rFonts w:hint="default"/>
+          <w:b w:val="0"/>
+          <w:bCs w:val="0"/>
+          <w:color w:val="auto"/>
+          <w:sz w:val="24"/>
+          <w:szCs w:val="24"/>
+          <w:lang w:val="en-IN"/>
+        </w:rPr>
+        <w:t xml:space="preserve">Ex: </w:t>
+      </w:r>
+      <w:r>
+        <w:rPr>
+          <w:rFonts w:hint="default"/>
+          <w:b/>
+          <w:bCs/>
+          <w:color w:val="auto"/>
+          <w:sz w:val="24"/>
+          <w:szCs w:val="24"/>
+          <w:lang w:val="en-IN"/>
+        </w:rPr>
+        <w:t xml:space="preserve">sudo -u xyz &lt;some command&gt;  </w:t>
+      </w:r>
+      <w:r>
+        <w:rPr>
+          <w:rFonts w:hint="default"/>
+          <w:b w:val="0"/>
+          <w:bCs w:val="0"/>
+          <w:color w:val="auto"/>
+          <w:sz w:val="24"/>
+          <w:szCs w:val="24"/>
+          <w:lang w:val="en-IN"/>
+        </w:rPr>
+        <w:t xml:space="preserve">: It’ll run the command as user </w:t>
+      </w:r>
+      <w:r>
+        <w:rPr>
+          <w:rFonts w:hint="default"/>
+          <w:b/>
+          <w:bCs/>
+          <w:color w:val="auto"/>
+          <w:sz w:val="24"/>
+          <w:szCs w:val="24"/>
+          <w:lang w:val="en-IN"/>
+        </w:rPr>
+        <w:t>xyz</w:t>
+      </w:r>
+      <w:r>
+        <w:rPr>
+          <w:rFonts w:hint="default"/>
+          <w:b w:val="0"/>
+          <w:bCs w:val="0"/>
+          <w:color w:val="auto"/>
+          <w:sz w:val="24"/>
+          <w:szCs w:val="24"/>
+          <w:lang w:val="en-IN"/>
+        </w:rPr>
+        <w:t>.</w:t>
+      </w:r>
+    </w:p>
+    <w:p>
+      <w:pPr>
+        <w:numPr>
           <w:numId w:val="0"/>
         </w:numPr>
         <w:spacing w:line="240" w:lineRule="auto"/>
+        <w:rPr>
+          <w:rFonts w:hint="default"/>
+          <w:b w:val="0"/>
+          <w:bCs w:val="0"/>
+          <w:color w:val="auto"/>
+          <w:sz w:val="24"/>
+          <w:szCs w:val="24"/>
+          <w:lang w:val="en-IN"/>
+        </w:rPr>
+      </w:pPr>
+    </w:p>
+    <w:p>
+      <w:pPr>
+        <w:numPr>
+          <w:numId w:val="0"/>
+        </w:numPr>
+        <w:spacing w:line="240" w:lineRule="auto"/>
+        <w:rPr>
+          <w:rFonts w:hint="default"/>
+          <w:b w:val="0"/>
+          <w:bCs w:val="0"/>
+          <w:color w:val="auto"/>
+          <w:sz w:val="24"/>
+          <w:szCs w:val="24"/>
+          <w:lang w:val="en-IN"/>
+        </w:rPr>
+      </w:pPr>
+    </w:p>
+    <w:p>
+      <w:pPr>
+        <w:numPr>
+          <w:numId w:val="0"/>
+        </w:numPr>
+        <w:spacing w:line="240" w:lineRule="auto"/>
+        <w:rPr>
+          <w:rFonts w:hint="default"/>
+          <w:b w:val="0"/>
+          <w:bCs w:val="0"/>
+          <w:color w:val="auto"/>
+          <w:sz w:val="24"/>
+          <w:szCs w:val="24"/>
+          <w:lang w:val="en-IN"/>
+        </w:rPr>
+      </w:pPr>
+    </w:p>
+    <w:p>
+      <w:pPr>
+        <w:numPr>
+          <w:numId w:val="0"/>
+        </w:numPr>
+        <w:spacing w:line="240" w:lineRule="auto"/>
+        <w:rPr>
+          <w:rFonts w:hint="default"/>
+          <w:b w:val="0"/>
+          <w:bCs w:val="0"/>
+          <w:color w:val="auto"/>
+          <w:sz w:val="24"/>
+          <w:szCs w:val="24"/>
+          <w:lang w:val="en-IN"/>
+        </w:rPr>
+      </w:pPr>
+    </w:p>
+    <w:p>
+      <w:pPr>
+        <w:numPr>
+          <w:numId w:val="0"/>
+        </w:numPr>
+        <w:spacing w:line="240" w:lineRule="auto"/>
+        <w:rPr>
+          <w:rFonts w:hint="default"/>
+          <w:b w:val="0"/>
+          <w:bCs w:val="0"/>
+          <w:color w:val="auto"/>
+          <w:sz w:val="24"/>
+          <w:szCs w:val="24"/>
+          <w:lang w:val="en-IN"/>
+        </w:rPr>
+      </w:pPr>
+    </w:p>
+    <w:p>
+      <w:pPr>
+        <w:numPr>
+          <w:ilvl w:val="1"/>
+          <w:numId w:val="3"/>
+        </w:numPr>
+        <w:spacing w:line="240" w:lineRule="auto"/>
+        <w:ind w:left="840" w:leftChars="0" w:hanging="420" w:firstLineChars="0"/>
+        <w:rPr>
+          <w:rFonts w:hint="default"/>
+          <w:b/>
+          <w:bCs/>
+          <w:color w:val="7030A0"/>
+          <w:sz w:val="24"/>
+          <w:szCs w:val="24"/>
+          <w:lang w:val="en-IN"/>
+        </w:rPr>
+      </w:pPr>
+      <w:r>
+        <w:rPr>
+          <w:rFonts w:hint="default"/>
+          <w:b/>
+          <w:bCs/>
+          <w:color w:val="7030A0"/>
+          <w:sz w:val="24"/>
+          <w:szCs w:val="24"/>
+          <w:lang w:val="en-IN"/>
+        </w:rPr>
+        <w:t xml:space="preserve">sudo -i : </w:t>
+      </w:r>
+    </w:p>
+    <w:p>
+      <w:pPr>
+        <w:numPr>
+          <w:ilvl w:val="2"/>
+          <w:numId w:val="3"/>
+        </w:numPr>
+        <w:spacing w:line="240" w:lineRule="auto"/>
+        <w:ind w:left="1260" w:leftChars="0" w:hanging="420" w:firstLineChars="0"/>
+        <w:rPr>
+          <w:rFonts w:hint="default"/>
+          <w:b w:val="0"/>
+          <w:bCs w:val="0"/>
+          <w:color w:val="7030A0"/>
+          <w:sz w:val="24"/>
+          <w:szCs w:val="24"/>
+          <w:lang w:val="en-IN"/>
+        </w:rPr>
+      </w:pPr>
+      <w:r>
+        <w:rPr>
+          <w:rFonts w:hint="default"/>
+          <w:b w:val="0"/>
+          <w:bCs w:val="0"/>
+          <w:color w:val="7030A0"/>
+          <w:sz w:val="24"/>
+          <w:szCs w:val="24"/>
+          <w:lang w:val="en-IN"/>
+        </w:rPr>
+        <w:t xml:space="preserve">It checks whether the user is allowd to execute commands as root in /etc/sudoers.d directory. If he is allowd then only he can execute. </w:t>
+      </w:r>
+    </w:p>
+    <w:p>
+      <w:pPr>
+        <w:numPr>
+          <w:ilvl w:val="2"/>
+          <w:numId w:val="3"/>
+        </w:numPr>
+        <w:spacing w:line="240" w:lineRule="auto"/>
+        <w:ind w:left="1260" w:leftChars="0" w:hanging="420" w:firstLineChars="0"/>
+        <w:rPr>
+          <w:rFonts w:hint="default"/>
+          <w:b w:val="0"/>
+          <w:bCs w:val="0"/>
+          <w:color w:val="7030A0"/>
+          <w:sz w:val="24"/>
+          <w:szCs w:val="24"/>
+          <w:lang w:val="en-IN"/>
+        </w:rPr>
+      </w:pPr>
+      <w:r>
+        <w:rPr>
+          <w:rFonts w:hint="default"/>
+          <w:b w:val="0"/>
+          <w:bCs w:val="0"/>
+          <w:color w:val="7030A0"/>
+          <w:sz w:val="24"/>
+          <w:szCs w:val="24"/>
+          <w:lang w:val="en-IN"/>
+        </w:rPr>
+        <w:t xml:space="preserve">You might be seeing, when you give command </w:t>
+      </w:r>
+      <w:r>
+        <w:rPr>
+          <w:rFonts w:hint="default"/>
+          <w:b/>
+          <w:bCs/>
+          <w:color w:val="7030A0"/>
+          <w:sz w:val="24"/>
+          <w:szCs w:val="24"/>
+          <w:lang w:val="en-IN"/>
+        </w:rPr>
+        <w:t xml:space="preserve">sudo -i </w:t>
+      </w:r>
+      <w:r>
+        <w:rPr>
+          <w:rFonts w:hint="default"/>
+          <w:b w:val="0"/>
+          <w:bCs w:val="0"/>
+          <w:color w:val="7030A0"/>
+          <w:sz w:val="24"/>
+          <w:szCs w:val="24"/>
+          <w:lang w:val="en-IN"/>
+        </w:rPr>
+        <w:t>in vagrant default user, it doesn’t ask for the password. It is because it is mentioned in the /etc/sudoers.d/vagrant file.</w:t>
+      </w:r>
+    </w:p>
+    <w:p>
+      <w:pPr>
+        <w:numPr>
+          <w:ilvl w:val="2"/>
+          <w:numId w:val="3"/>
+        </w:numPr>
+        <w:spacing w:line="240" w:lineRule="auto"/>
+        <w:ind w:left="1260" w:leftChars="0" w:hanging="420" w:firstLineChars="0"/>
+        <w:rPr>
+          <w:rFonts w:hint="default"/>
+          <w:b w:val="0"/>
+          <w:bCs w:val="0"/>
+          <w:color w:val="7030A0"/>
+          <w:sz w:val="24"/>
+          <w:szCs w:val="24"/>
+          <w:lang w:val="en-IN"/>
+        </w:rPr>
+      </w:pPr>
+      <w:r>
+        <w:drawing>
+          <wp:inline distT="0" distB="0" distL="114300" distR="114300">
+            <wp:extent cx="5271770" cy="452755"/>
+            <wp:effectExtent l="0" t="0" r="11430" b="4445"/>
+            <wp:docPr id="61" name="Picture 3"/>
+            <wp:cNvGraphicFramePr>
+              <a:graphicFrameLocks xmlns:a="http://schemas.openxmlformats.org/drawingml/2006/main" noChangeAspect="1"/>
+            </wp:cNvGraphicFramePr>
+            <a:graphic xmlns:a="http://schemas.openxmlformats.org/drawingml/2006/main">
+              <a:graphicData uri="http://schemas.openxmlformats.org/drawingml/2006/picture">
+                <pic:pic xmlns:pic="http://schemas.openxmlformats.org/drawingml/2006/picture">
+                  <pic:nvPicPr>
+                    <pic:cNvPr id="61" name="Picture 3"/>
+                    <pic:cNvPicPr>
+                      <a:picLocks noChangeAspect="1"/>
+                    </pic:cNvPicPr>
+                  </pic:nvPicPr>
+                  <pic:blipFill>
+                    <a:blip r:embed="rId53"/>
+                    <a:stretch>
+                      <a:fillRect/>
+                    </a:stretch>
+                  </pic:blipFill>
+                  <pic:spPr>
+                    <a:xfrm>
+                      <a:off x="0" y="0"/>
+                      <a:ext cx="5271770" cy="452755"/>
+                    </a:xfrm>
+                    <a:prstGeom prst="rect">
+                      <a:avLst/>
+                    </a:prstGeom>
+                    <a:noFill/>
+                    <a:ln>
+                      <a:noFill/>
+                    </a:ln>
+                  </pic:spPr>
+                </pic:pic>
+              </a:graphicData>
+            </a:graphic>
+          </wp:inline>
+        </w:drawing>
+      </w:r>
+    </w:p>
+    <w:p>
+      <w:pPr>
+        <w:numPr>
+          <w:ilvl w:val="2"/>
+          <w:numId w:val="3"/>
+        </w:numPr>
+        <w:spacing w:line="240" w:lineRule="auto"/>
+        <w:ind w:left="1260" w:leftChars="0" w:hanging="420" w:firstLineChars="0"/>
+        <w:rPr>
+          <w:rFonts w:hint="default"/>
+          <w:b w:val="0"/>
+          <w:bCs w:val="0"/>
+          <w:color w:val="7030A0"/>
+          <w:sz w:val="24"/>
+          <w:szCs w:val="24"/>
+          <w:lang w:val="en-IN"/>
+        </w:rPr>
+      </w:pPr>
+      <w:r>
+        <w:rPr>
+          <w:color w:val="7030A0"/>
+        </w:rPr>
+        <w:drawing>
+          <wp:inline distT="0" distB="0" distL="114300" distR="114300">
+            <wp:extent cx="5273675" cy="577215"/>
+            <wp:effectExtent l="0" t="0" r="9525" b="6985"/>
+            <wp:docPr id="50" name="Picture 1"/>
+            <wp:cNvGraphicFramePr>
+              <a:graphicFrameLocks xmlns:a="http://schemas.openxmlformats.org/drawingml/2006/main" noChangeAspect="1"/>
+            </wp:cNvGraphicFramePr>
+            <a:graphic xmlns:a="http://schemas.openxmlformats.org/drawingml/2006/main">
+              <a:graphicData uri="http://schemas.openxmlformats.org/drawingml/2006/picture">
+                <pic:pic xmlns:pic="http://schemas.openxmlformats.org/drawingml/2006/picture">
+                  <pic:nvPicPr>
+                    <pic:cNvPr id="50" name="Picture 1"/>
+                    <pic:cNvPicPr>
+                      <a:picLocks noChangeAspect="1"/>
+                    </pic:cNvPicPr>
+                  </pic:nvPicPr>
+                  <pic:blipFill>
+                    <a:blip r:embed="rId54"/>
+                    <a:stretch>
+                      <a:fillRect/>
+                    </a:stretch>
+                  </pic:blipFill>
+                  <pic:spPr>
+                    <a:xfrm>
+                      <a:off x="0" y="0"/>
+                      <a:ext cx="5273675" cy="577215"/>
+                    </a:xfrm>
+                    <a:prstGeom prst="rect">
+                      <a:avLst/>
+                    </a:prstGeom>
+                    <a:noFill/>
+                    <a:ln>
+                      <a:noFill/>
+                    </a:ln>
+                  </pic:spPr>
+                </pic:pic>
+              </a:graphicData>
+            </a:graphic>
+          </wp:inline>
+        </w:drawing>
+      </w:r>
+    </w:p>
+    <w:p>
+      <w:pPr>
+        <w:numPr>
+          <w:ilvl w:val="3"/>
+          <w:numId w:val="3"/>
+        </w:numPr>
+        <w:spacing w:line="240" w:lineRule="auto"/>
+        <w:ind w:left="1680" w:leftChars="0" w:hanging="420" w:firstLineChars="0"/>
+        <w:rPr>
+          <w:rFonts w:hint="default"/>
+          <w:b w:val="0"/>
+          <w:bCs w:val="0"/>
+          <w:color w:val="7030A0"/>
+          <w:sz w:val="24"/>
+          <w:szCs w:val="24"/>
+          <w:lang w:val="en-IN"/>
+        </w:rPr>
+      </w:pPr>
+      <w:r>
+        <w:rPr>
+          <w:rFonts w:hint="default"/>
+          <w:b w:val="0"/>
+          <w:bCs w:val="0"/>
+          <w:color w:val="7030A0"/>
+          <w:sz w:val="24"/>
+          <w:szCs w:val="24"/>
+          <w:lang w:val="en-IN"/>
+        </w:rPr>
+        <w:t>If it is not mentioned, you’ll see this kind of one error.</w:t>
+      </w:r>
+    </w:p>
+    <w:p>
+      <w:pPr>
+        <w:numPr>
+          <w:ilvl w:val="1"/>
+          <w:numId w:val="3"/>
+        </w:numPr>
+        <w:spacing w:line="240" w:lineRule="auto"/>
+        <w:ind w:left="840" w:leftChars="0" w:hanging="420" w:firstLineChars="0"/>
+        <w:rPr>
+          <w:rFonts w:hint="default"/>
+          <w:b w:val="0"/>
+          <w:bCs w:val="0"/>
+          <w:color w:val="7030A0"/>
+          <w:sz w:val="24"/>
+          <w:szCs w:val="24"/>
+          <w:lang w:val="en-IN"/>
+        </w:rPr>
+      </w:pPr>
+      <w:r>
+        <w:rPr>
+          <w:rFonts w:hint="default"/>
+          <w:b/>
+          <w:bCs/>
+          <w:color w:val="7030A0"/>
+          <w:sz w:val="24"/>
+          <w:szCs w:val="24"/>
+          <w:lang w:val="en-IN"/>
+        </w:rPr>
+        <w:t>su</w:t>
+      </w:r>
+    </w:p>
+    <w:p>
+      <w:pPr>
+        <w:numPr>
+          <w:ilvl w:val="2"/>
+          <w:numId w:val="3"/>
+        </w:numPr>
+        <w:spacing w:line="240" w:lineRule="auto"/>
+        <w:ind w:left="1260" w:leftChars="0" w:hanging="420" w:firstLineChars="0"/>
+        <w:rPr>
+          <w:rFonts w:hint="default"/>
+          <w:b w:val="0"/>
+          <w:bCs w:val="0"/>
+          <w:color w:val="7030A0"/>
+          <w:sz w:val="24"/>
+          <w:szCs w:val="24"/>
+          <w:lang w:val="en-IN"/>
+        </w:rPr>
+      </w:pPr>
+      <w:r>
+        <w:rPr>
+          <w:rFonts w:hint="default"/>
+          <w:b w:val="0"/>
+          <w:bCs w:val="0"/>
+          <w:color w:val="7030A0"/>
+          <w:sz w:val="24"/>
+          <w:szCs w:val="24"/>
+          <w:lang w:val="en-IN"/>
+        </w:rPr>
+        <w:t xml:space="preserve">When you give </w:t>
+      </w:r>
+      <w:r>
+        <w:rPr>
+          <w:rFonts w:hint="default"/>
+          <w:b/>
+          <w:bCs/>
+          <w:color w:val="7030A0"/>
+          <w:sz w:val="24"/>
+          <w:szCs w:val="24"/>
+          <w:lang w:val="en-IN"/>
+        </w:rPr>
+        <w:t>su</w:t>
+      </w:r>
+      <w:r>
+        <w:rPr>
+          <w:rFonts w:hint="default"/>
+          <w:b w:val="0"/>
+          <w:bCs w:val="0"/>
+          <w:color w:val="7030A0"/>
+          <w:sz w:val="24"/>
+          <w:szCs w:val="24"/>
+          <w:lang w:val="en-IN"/>
+        </w:rPr>
+        <w:t>, it switches to the root user (default: root), so to authorize you to be the root user,  it needs the root user password.</w:t>
+      </w:r>
+    </w:p>
+    <w:p>
+      <w:pPr>
+        <w:numPr>
+          <w:ilvl w:val="2"/>
+          <w:numId w:val="3"/>
+        </w:numPr>
+        <w:spacing w:line="240" w:lineRule="auto"/>
+        <w:ind w:left="1260" w:leftChars="0" w:hanging="420" w:firstLineChars="0"/>
+        <w:rPr>
+          <w:rFonts w:hint="default"/>
+          <w:b w:val="0"/>
+          <w:bCs w:val="0"/>
+          <w:color w:val="7030A0"/>
+          <w:sz w:val="24"/>
+          <w:szCs w:val="24"/>
+          <w:lang w:val="en-IN"/>
+        </w:rPr>
+      </w:pPr>
+      <w:r>
+        <w:rPr>
+          <w:color w:val="7030A0"/>
+        </w:rPr>
+        <w:drawing>
+          <wp:inline distT="0" distB="0" distL="114300" distR="114300">
+            <wp:extent cx="5265420" cy="984885"/>
+            <wp:effectExtent l="0" t="0" r="5080" b="5715"/>
+            <wp:docPr id="60" name="Picture 2"/>
+            <wp:cNvGraphicFramePr>
+              <a:graphicFrameLocks xmlns:a="http://schemas.openxmlformats.org/drawingml/2006/main" noChangeAspect="1"/>
+            </wp:cNvGraphicFramePr>
+            <a:graphic xmlns:a="http://schemas.openxmlformats.org/drawingml/2006/main">
+              <a:graphicData uri="http://schemas.openxmlformats.org/drawingml/2006/picture">
+                <pic:pic xmlns:pic="http://schemas.openxmlformats.org/drawingml/2006/picture">
+                  <pic:nvPicPr>
+                    <pic:cNvPr id="60" name="Picture 2"/>
+                    <pic:cNvPicPr>
+                      <a:picLocks noChangeAspect="1"/>
+                    </pic:cNvPicPr>
+                  </pic:nvPicPr>
+                  <pic:blipFill>
+                    <a:blip r:embed="rId55"/>
+                    <a:stretch>
+                      <a:fillRect/>
+                    </a:stretch>
+                  </pic:blipFill>
+                  <pic:spPr>
+                    <a:xfrm>
+                      <a:off x="0" y="0"/>
+                      <a:ext cx="5265420" cy="984885"/>
+                    </a:xfrm>
+                    <a:prstGeom prst="rect">
+                      <a:avLst/>
+                    </a:prstGeom>
+                    <a:noFill/>
+                    <a:ln>
+                      <a:noFill/>
+                    </a:ln>
+                  </pic:spPr>
+                </pic:pic>
+              </a:graphicData>
+            </a:graphic>
+          </wp:inline>
+        </w:drawing>
+      </w:r>
+    </w:p>
+    <w:p>
+      <w:pPr>
+        <w:numPr>
+          <w:ilvl w:val="3"/>
+          <w:numId w:val="3"/>
+        </w:numPr>
+        <w:spacing w:line="240" w:lineRule="auto"/>
+        <w:ind w:left="1680" w:leftChars="0" w:hanging="420" w:firstLineChars="0"/>
+        <w:rPr>
+          <w:rFonts w:hint="default"/>
+          <w:b w:val="0"/>
+          <w:bCs w:val="0"/>
+          <w:color w:val="7030A0"/>
+          <w:sz w:val="24"/>
+          <w:szCs w:val="24"/>
+          <w:lang w:val="en-IN"/>
+        </w:rPr>
+      </w:pPr>
+      <w:r>
+        <w:rPr>
+          <w:rFonts w:hint="default"/>
+          <w:color w:val="7030A0"/>
+          <w:sz w:val="24"/>
+          <w:szCs w:val="24"/>
+          <w:lang w:val="en-IN"/>
+        </w:rPr>
+        <w:t>See, here to switch as the root user, you need the root user’s password. If you are giving correct password, you can switch to the root user.</w:t>
+      </w:r>
+    </w:p>
+    <w:p>
+      <w:pPr>
+        <w:numPr>
+          <w:ilvl w:val="1"/>
+          <w:numId w:val="3"/>
+        </w:numPr>
+        <w:spacing w:line="240" w:lineRule="auto"/>
+        <w:ind w:left="840" w:leftChars="0" w:hanging="420" w:firstLineChars="0"/>
+        <w:rPr>
+          <w:rFonts w:hint="default"/>
+          <w:b w:val="0"/>
+          <w:bCs w:val="0"/>
+          <w:color w:val="7030A0"/>
+          <w:sz w:val="24"/>
+          <w:szCs w:val="24"/>
+          <w:lang w:val="en-IN"/>
+        </w:rPr>
+      </w:pPr>
+      <w:r>
+        <w:rPr>
+          <w:rFonts w:hint="default"/>
+          <w:color w:val="7030A0"/>
+          <w:sz w:val="24"/>
+          <w:szCs w:val="24"/>
+          <w:lang w:val="en-IN"/>
+        </w:rPr>
+        <w:t xml:space="preserve">In short: </w:t>
+      </w:r>
+      <w:r>
+        <w:rPr>
+          <w:rFonts w:hint="default"/>
+          <w:b/>
+          <w:bCs/>
+          <w:color w:val="7030A0"/>
+          <w:sz w:val="24"/>
+          <w:szCs w:val="24"/>
+          <w:lang w:val="en-IN"/>
+        </w:rPr>
+        <w:t>su</w:t>
+      </w:r>
+      <w:r>
+        <w:rPr>
+          <w:rFonts w:hint="default"/>
+          <w:color w:val="7030A0"/>
+          <w:sz w:val="24"/>
+          <w:szCs w:val="24"/>
+          <w:lang w:val="en-IN"/>
+        </w:rPr>
+        <w:t xml:space="preserve"> </w:t>
+      </w:r>
+      <w:r>
+        <w:rPr>
+          <w:rFonts w:hint="default"/>
+          <w:b w:val="0"/>
+          <w:bCs w:val="0"/>
+          <w:color w:val="7030A0"/>
+          <w:sz w:val="24"/>
+          <w:szCs w:val="24"/>
+          <w:lang w:val="en-IN"/>
+        </w:rPr>
+        <w:t xml:space="preserve">changes the current user to a specific user (su john: means the user is john.. if no user is mentioned then root user) which requires perticular user’s password. Whereas </w:t>
+      </w:r>
+      <w:r>
+        <w:rPr>
+          <w:rFonts w:hint="default"/>
+          <w:b/>
+          <w:bCs/>
+          <w:color w:val="7030A0"/>
+          <w:sz w:val="24"/>
+          <w:szCs w:val="24"/>
+          <w:lang w:val="en-IN"/>
+        </w:rPr>
+        <w:t xml:space="preserve">sudo -i </w:t>
+      </w:r>
+      <w:r>
+        <w:rPr>
+          <w:rFonts w:hint="default"/>
+          <w:b w:val="0"/>
+          <w:bCs w:val="0"/>
+          <w:color w:val="7030A0"/>
+          <w:sz w:val="24"/>
+          <w:szCs w:val="24"/>
+          <w:lang w:val="en-IN"/>
+        </w:rPr>
+        <w:t>allows you to execute the commands as root user (if you are allowed means if you are being allowed in the /etc/sudoers.d/ directory.</w:t>
+      </w:r>
+    </w:p>
+    <w:p>
+      <w:pPr>
+        <w:numPr>
+          <w:ilvl w:val="1"/>
+          <w:numId w:val="3"/>
+        </w:numPr>
+        <w:spacing w:line="240" w:lineRule="auto"/>
+        <w:ind w:left="840" w:leftChars="0" w:hanging="420" w:firstLineChars="0"/>
+        <w:rPr>
+          <w:rFonts w:hint="default"/>
+          <w:b w:val="0"/>
+          <w:bCs w:val="0"/>
+          <w:color w:val="7030A0"/>
+          <w:sz w:val="24"/>
+          <w:szCs w:val="24"/>
+          <w:lang w:val="en-IN"/>
+        </w:rPr>
+      </w:pPr>
+      <w:r>
+        <w:rPr>
+          <w:rFonts w:hint="default"/>
+          <w:b w:val="0"/>
+          <w:bCs w:val="0"/>
+          <w:color w:val="7030A0"/>
+          <w:sz w:val="24"/>
+          <w:szCs w:val="24"/>
+          <w:lang w:val="en-IN"/>
+        </w:rPr>
+        <w:t>If you want to open the shell of any perticular user</w:t>
+      </w:r>
+    </w:p>
+    <w:p>
+      <w:pPr>
+        <w:numPr>
+          <w:ilvl w:val="2"/>
+          <w:numId w:val="3"/>
+        </w:numPr>
+        <w:spacing w:line="240" w:lineRule="auto"/>
+        <w:ind w:left="1260" w:leftChars="0" w:hanging="420" w:firstLineChars="0"/>
+        <w:rPr>
+          <w:rFonts w:hint="default"/>
+          <w:b/>
+          <w:bCs/>
+          <w:i/>
+          <w:iCs/>
+          <w:color w:val="000000" w:themeColor="text1"/>
+          <w:sz w:val="24"/>
+          <w:szCs w:val="24"/>
+          <w:lang w:val="en-IN"/>
+          <w14:textFill>
+            <w14:solidFill>
+              <w14:schemeClr w14:val="tx1"/>
+            </w14:solidFill>
+          </w14:textFill>
+        </w:rPr>
+      </w:pPr>
+      <w:r>
+        <w:rPr>
+          <w:rFonts w:hint="default"/>
+          <w:b/>
+          <w:bCs/>
+          <w:i/>
+          <w:iCs/>
+          <w:color w:val="FF0000"/>
+          <w:sz w:val="24"/>
+          <w:szCs w:val="24"/>
+          <w:lang w:val="en-IN"/>
+        </w:rPr>
+        <w:t xml:space="preserve">sudo -i -u &lt;username&gt;   </w:t>
+      </w:r>
+      <w:r>
+        <w:rPr>
+          <w:rFonts w:hint="default"/>
+          <w:b w:val="0"/>
+          <w:bCs w:val="0"/>
+          <w:i w:val="0"/>
+          <w:iCs w:val="0"/>
+          <w:color w:val="FF0000"/>
+          <w:sz w:val="24"/>
+          <w:szCs w:val="24"/>
+          <w:lang w:val="en-IN"/>
+        </w:rPr>
+        <w:t>or</w:t>
+      </w:r>
+      <w:r>
+        <w:rPr>
+          <w:rFonts w:hint="default"/>
+          <w:b/>
+          <w:bCs/>
+          <w:i/>
+          <w:iCs/>
+          <w:color w:val="FF0000"/>
+          <w:sz w:val="24"/>
+          <w:szCs w:val="24"/>
+          <w:lang w:val="en-IN"/>
+        </w:rPr>
+        <w:t xml:space="preserve">    sudo -u &lt;username&gt; -i  </w:t>
+      </w:r>
+      <w:r>
+        <w:rPr>
+          <w:rFonts w:hint="default"/>
+          <w:b w:val="0"/>
+          <w:bCs w:val="0"/>
+          <w:i w:val="0"/>
+          <w:iCs w:val="0"/>
+          <w:color w:val="000000" w:themeColor="text1"/>
+          <w:sz w:val="24"/>
+          <w:szCs w:val="24"/>
+          <w:lang w:val="en-IN"/>
+          <w14:textFill>
+            <w14:solidFill>
+              <w14:schemeClr w14:val="tx1"/>
+            </w14:solidFill>
+          </w14:textFill>
+        </w:rPr>
+        <w:t>(2</w:t>
+      </w:r>
+      <w:r>
+        <w:rPr>
+          <w:rFonts w:hint="default"/>
+          <w:b w:val="0"/>
+          <w:bCs w:val="0"/>
+          <w:i w:val="0"/>
+          <w:iCs w:val="0"/>
+          <w:color w:val="000000" w:themeColor="text1"/>
+          <w:sz w:val="24"/>
+          <w:szCs w:val="24"/>
+          <w:vertAlign w:val="superscript"/>
+          <w:lang w:val="en-IN"/>
+          <w14:textFill>
+            <w14:solidFill>
+              <w14:schemeClr w14:val="tx1"/>
+            </w14:solidFill>
+          </w14:textFill>
+        </w:rPr>
+        <w:t>nd</w:t>
+      </w:r>
+      <w:r>
+        <w:rPr>
+          <w:rFonts w:hint="default"/>
+          <w:b w:val="0"/>
+          <w:bCs w:val="0"/>
+          <w:i w:val="0"/>
+          <w:iCs w:val="0"/>
+          <w:color w:val="000000" w:themeColor="text1"/>
+          <w:sz w:val="24"/>
+          <w:szCs w:val="24"/>
+          <w:lang w:val="en-IN"/>
+          <w14:textFill>
+            <w14:solidFill>
+              <w14:schemeClr w14:val="tx1"/>
+            </w14:solidFill>
+          </w14:textFill>
+        </w:rPr>
+        <w:t xml:space="preserve"> one is better understandable)</w:t>
+      </w:r>
+    </w:p>
+    <w:p>
+      <w:pPr>
+        <w:numPr>
+          <w:ilvl w:val="2"/>
+          <w:numId w:val="3"/>
+        </w:numPr>
+        <w:spacing w:line="240" w:lineRule="auto"/>
+        <w:ind w:left="1260" w:leftChars="0" w:hanging="420" w:firstLineChars="0"/>
+        <w:rPr>
+          <w:rFonts w:hint="default"/>
+          <w:b/>
+          <w:bCs/>
+          <w:i/>
+          <w:iCs/>
+          <w:color w:val="000000" w:themeColor="text1"/>
+          <w:sz w:val="24"/>
+          <w:szCs w:val="24"/>
+          <w:lang w:val="en-IN"/>
+          <w14:textFill>
+            <w14:solidFill>
+              <w14:schemeClr w14:val="tx1"/>
+            </w14:solidFill>
+          </w14:textFill>
+        </w:rPr>
+      </w:pPr>
+      <w:r>
+        <w:rPr>
+          <w:rFonts w:hint="default"/>
+          <w:b w:val="0"/>
+          <w:bCs w:val="0"/>
+          <w:color w:val="7030A0"/>
+          <w:sz w:val="24"/>
+          <w:szCs w:val="24"/>
+          <w:lang w:val="en-IN"/>
+        </w:rPr>
+        <w:t xml:space="preserve"> It’s kind of running</w:t>
+      </w:r>
+      <w:r>
+        <w:rPr>
+          <w:rFonts w:hint="default"/>
+          <w:b w:val="0"/>
+          <w:bCs w:val="0"/>
+          <w:color w:val="FF0000"/>
+          <w:sz w:val="24"/>
+          <w:szCs w:val="24"/>
+          <w:lang w:val="en-IN"/>
+        </w:rPr>
+        <w:t xml:space="preserve"> </w:t>
+      </w:r>
+      <w:r>
+        <w:rPr>
+          <w:rFonts w:hint="default"/>
+          <w:b/>
+          <w:bCs/>
+          <w:color w:val="FF0000"/>
+          <w:sz w:val="24"/>
+          <w:szCs w:val="24"/>
+          <w:lang w:val="en-IN"/>
+        </w:rPr>
+        <w:t>-i</w:t>
+      </w:r>
+      <w:r>
+        <w:rPr>
+          <w:rFonts w:hint="default"/>
+          <w:b w:val="0"/>
+          <w:bCs w:val="0"/>
+          <w:color w:val="FF0000"/>
+          <w:sz w:val="24"/>
+          <w:szCs w:val="24"/>
+          <w:lang w:val="en-IN"/>
+        </w:rPr>
+        <w:t xml:space="preserve"> </w:t>
+      </w:r>
+      <w:r>
+        <w:rPr>
+          <w:rFonts w:hint="default"/>
+          <w:b w:val="0"/>
+          <w:bCs w:val="0"/>
+          <w:color w:val="7030A0"/>
+          <w:sz w:val="24"/>
+          <w:szCs w:val="24"/>
+          <w:lang w:val="en-IN"/>
+        </w:rPr>
+        <w:t>command as the user</w:t>
+      </w:r>
+      <w:r>
+        <w:rPr>
+          <w:rFonts w:hint="default"/>
+          <w:b/>
+          <w:bCs/>
+          <w:color w:val="7030A0"/>
+          <w:sz w:val="24"/>
+          <w:szCs w:val="24"/>
+          <w:lang w:val="en-IN"/>
+        </w:rPr>
+        <w:t xml:space="preserve"> </w:t>
+      </w:r>
+      <w:r>
+        <w:rPr>
+          <w:rFonts w:hint="default"/>
+          <w:b/>
+          <w:bCs/>
+          <w:color w:val="FF0000"/>
+          <w:sz w:val="24"/>
+          <w:szCs w:val="24"/>
+          <w:lang w:val="en-IN"/>
+        </w:rPr>
+        <w:t>&lt;username&gt;</w:t>
+      </w:r>
+    </w:p>
+    <w:p>
+      <w:pPr>
+        <w:numPr>
+          <w:ilvl w:val="2"/>
+          <w:numId w:val="3"/>
+        </w:numPr>
+        <w:spacing w:line="240" w:lineRule="auto"/>
+        <w:ind w:left="1260" w:leftChars="0" w:hanging="420" w:firstLineChars="0"/>
+        <w:rPr>
+          <w:rFonts w:hint="default"/>
+          <w:b/>
+          <w:bCs/>
+          <w:i/>
+          <w:iCs/>
+          <w:color w:val="FF0000"/>
+          <w:sz w:val="24"/>
+          <w:szCs w:val="24"/>
+          <w:lang w:val="en-IN"/>
+        </w:rPr>
+      </w:pPr>
+      <w:r>
+        <w:rPr>
+          <w:rFonts w:hint="default"/>
+          <w:b/>
+          <w:bCs/>
+          <w:color w:val="7030A0"/>
+          <w:sz w:val="24"/>
+          <w:szCs w:val="24"/>
+          <w:lang w:val="en-IN"/>
+        </w:rPr>
+        <w:t xml:space="preserve">sudo -i </w:t>
+      </w:r>
+      <w:r>
+        <w:rPr>
+          <w:rFonts w:hint="default"/>
+          <w:b w:val="0"/>
+          <w:bCs w:val="0"/>
+          <w:color w:val="7030A0"/>
+          <w:sz w:val="24"/>
+          <w:szCs w:val="24"/>
+          <w:lang w:val="en-IN"/>
+        </w:rPr>
+        <w:t>is shorthand for</w:t>
+      </w:r>
+      <w:r>
+        <w:rPr>
+          <w:rFonts w:hint="default"/>
+          <w:b/>
+          <w:bCs/>
+          <w:color w:val="7030A0"/>
+          <w:sz w:val="24"/>
+          <w:szCs w:val="24"/>
+          <w:lang w:val="en-IN"/>
+        </w:rPr>
+        <w:t xml:space="preserve"> sudo -u root </w:t>
+      </w:r>
+      <w:r>
+        <w:rPr>
+          <w:rFonts w:hint="default"/>
+          <w:b/>
+          <w:bCs/>
+          <w:color w:val="7030A0"/>
+          <w:sz w:val="24"/>
+          <w:szCs w:val="24"/>
+          <w:lang w:val="en-IN"/>
+        </w:rPr>
+        <w:t>-i</w:t>
+      </w:r>
+      <w:r>
+        <w:rPr>
+          <w:rFonts w:hint="default"/>
+          <w:b w:val="0"/>
+          <w:bCs w:val="0"/>
+          <w:color w:val="7030A0"/>
+          <w:sz w:val="24"/>
+          <w:szCs w:val="24"/>
+          <w:lang w:val="en-IN"/>
+        </w:rPr>
+        <w:t xml:space="preserve">. </w:t>
+      </w:r>
+    </w:p>
+    <w:p>
+      <w:pPr>
+        <w:numPr>
+          <w:ilvl w:val="2"/>
+          <w:numId w:val="3"/>
+        </w:numPr>
+        <w:spacing w:line="240" w:lineRule="auto"/>
+        <w:ind w:left="1260" w:leftChars="0" w:hanging="420" w:firstLineChars="0"/>
+        <w:rPr>
+          <w:rFonts w:hint="default"/>
+          <w:b w:val="0"/>
+          <w:bCs w:val="0"/>
+          <w:color w:val="auto"/>
+          <w:sz w:val="24"/>
+          <w:szCs w:val="24"/>
+          <w:lang w:val="en-IN"/>
+        </w:rPr>
+      </w:pPr>
+      <w:r>
+        <w:drawing>
+          <wp:inline distT="0" distB="0" distL="114300" distR="114300">
+            <wp:extent cx="3275965" cy="521335"/>
+            <wp:effectExtent l="0" t="0" r="635" b="12065"/>
+            <wp:docPr id="62" name="Picture 4"/>
+            <wp:cNvGraphicFramePr>
+              <a:graphicFrameLocks xmlns:a="http://schemas.openxmlformats.org/drawingml/2006/main" noChangeAspect="1"/>
+            </wp:cNvGraphicFramePr>
+            <a:graphic xmlns:a="http://schemas.openxmlformats.org/drawingml/2006/main">
+              <a:graphicData uri="http://schemas.openxmlformats.org/drawingml/2006/picture">
+                <pic:pic xmlns:pic="http://schemas.openxmlformats.org/drawingml/2006/picture">
+                  <pic:nvPicPr>
+                    <pic:cNvPr id="62" name="Picture 4"/>
+                    <pic:cNvPicPr>
+                      <a:picLocks noChangeAspect="1"/>
+                    </pic:cNvPicPr>
+                  </pic:nvPicPr>
+                  <pic:blipFill>
+                    <a:blip r:embed="rId56"/>
+                    <a:stretch>
+                      <a:fillRect/>
+                    </a:stretch>
+                  </pic:blipFill>
+                  <pic:spPr>
+                    <a:xfrm>
+                      <a:off x="0" y="0"/>
+                      <a:ext cx="3275965" cy="521335"/>
+                    </a:xfrm>
+                    <a:prstGeom prst="rect">
+                      <a:avLst/>
+                    </a:prstGeom>
+                    <a:noFill/>
+                    <a:ln>
+                      <a:noFill/>
+                    </a:ln>
+                  </pic:spPr>
+                </pic:pic>
+              </a:graphicData>
+            </a:graphic>
+          </wp:inline>
+        </w:drawing>
+      </w:r>
+    </w:p>
+    <w:p>
+      <w:pPr>
+        <w:numPr>
+          <w:ilvl w:val="0"/>
+          <w:numId w:val="3"/>
+        </w:numPr>
+        <w:spacing w:line="240" w:lineRule="auto"/>
+        <w:ind w:left="420" w:leftChars="0" w:hanging="420" w:firstLineChars="0"/>
+        <w:rPr>
+          <w:rFonts w:hint="default"/>
+          <w:b/>
+          <w:bCs/>
+          <w:color w:val="FF0000"/>
+          <w:sz w:val="24"/>
+          <w:szCs w:val="24"/>
+          <w:lang w:val="en-IN"/>
+        </w:rPr>
+      </w:pPr>
+      <w:r>
+        <w:rPr>
+          <w:rFonts w:hint="default"/>
+          <w:b/>
+          <w:bCs/>
+          <w:color w:val="FF0000"/>
+          <w:sz w:val="24"/>
+          <w:szCs w:val="24"/>
+          <w:lang w:val="en-IN"/>
+        </w:rPr>
+        <w:t>Writing into a file directly from the command line:</w:t>
+      </w:r>
+    </w:p>
+    <w:p>
+      <w:pPr>
+        <w:numPr>
+          <w:ilvl w:val="1"/>
+          <w:numId w:val="3"/>
+        </w:numPr>
+        <w:spacing w:line="240" w:lineRule="auto"/>
+        <w:ind w:left="840" w:leftChars="0" w:hanging="420" w:firstLineChars="0"/>
+        <w:rPr>
+          <w:rFonts w:hint="default"/>
+          <w:b w:val="0"/>
+          <w:bCs w:val="0"/>
+          <w:color w:val="auto"/>
+          <w:sz w:val="24"/>
+          <w:szCs w:val="24"/>
+          <w:lang w:val="en-IN"/>
+        </w:rPr>
+      </w:pPr>
+      <w:r>
+        <w:rPr>
+          <w:rFonts w:hint="default"/>
+          <w:b/>
+          <w:bCs/>
+          <w:color w:val="auto"/>
+          <w:sz w:val="24"/>
+          <w:szCs w:val="24"/>
+          <w:lang w:val="en-IN"/>
+        </w:rPr>
+        <w:t>cat &gt;</w:t>
+      </w:r>
+      <w:r>
+        <w:rPr>
+          <w:rFonts w:hint="default"/>
+          <w:b w:val="0"/>
+          <w:bCs w:val="0"/>
+          <w:color w:val="auto"/>
+          <w:sz w:val="24"/>
+          <w:szCs w:val="24"/>
+          <w:lang w:val="en-IN"/>
+        </w:rPr>
+        <w:t xml:space="preserve"> </w:t>
+      </w:r>
+      <w:r>
+        <w:rPr>
+          <w:rFonts w:hint="default"/>
+          <w:b/>
+          <w:bCs/>
+          <w:color w:val="auto"/>
+          <w:sz w:val="24"/>
+          <w:szCs w:val="24"/>
+          <w:lang w:val="en-IN"/>
+        </w:rPr>
+        <w:t>hello.txt</w:t>
+      </w:r>
+      <w:r>
+        <w:rPr>
+          <w:rFonts w:hint="default"/>
+          <w:b w:val="0"/>
+          <w:bCs w:val="0"/>
+          <w:color w:val="auto"/>
+          <w:sz w:val="24"/>
+          <w:szCs w:val="24"/>
+          <w:lang w:val="en-IN"/>
+        </w:rPr>
+        <w:t xml:space="preserve">       (if it is not there, then it’ll create one)</w:t>
+      </w:r>
+    </w:p>
+    <w:p>
+      <w:pPr>
+        <w:numPr>
+          <w:ilvl w:val="2"/>
+          <w:numId w:val="3"/>
+        </w:numPr>
+        <w:spacing w:line="240" w:lineRule="auto"/>
+        <w:ind w:left="1260" w:leftChars="0" w:hanging="420" w:firstLineChars="0"/>
+        <w:rPr>
+          <w:rFonts w:hint="default"/>
+          <w:b w:val="0"/>
+          <w:bCs w:val="0"/>
+          <w:color w:val="auto"/>
+          <w:sz w:val="24"/>
+          <w:szCs w:val="24"/>
+          <w:lang w:val="en-IN"/>
+        </w:rPr>
+      </w:pPr>
+      <w:r>
+        <w:rPr>
+          <w:rFonts w:hint="default"/>
+          <w:b w:val="0"/>
+          <w:bCs w:val="0"/>
+          <w:color w:val="auto"/>
+          <w:sz w:val="24"/>
+          <w:szCs w:val="24"/>
+          <w:lang w:val="en-IN"/>
+        </w:rPr>
+        <w:t xml:space="preserve">Write whatever you want… then press </w:t>
+      </w:r>
+      <w:r>
+        <w:rPr>
+          <w:rFonts w:hint="default"/>
+          <w:b/>
+          <w:bCs/>
+          <w:color w:val="auto"/>
+          <w:sz w:val="24"/>
+          <w:szCs w:val="24"/>
+          <w:lang w:val="en-IN"/>
+        </w:rPr>
+        <w:t>Ctrl+D</w:t>
+      </w:r>
+    </w:p>
+    <w:p>
+      <w:pPr>
+        <w:numPr>
+          <w:ilvl w:val="2"/>
+          <w:numId w:val="3"/>
+        </w:numPr>
+        <w:spacing w:line="240" w:lineRule="auto"/>
+        <w:ind w:left="1260" w:leftChars="0" w:hanging="420" w:firstLineChars="0"/>
+        <w:rPr>
+          <w:rFonts w:hint="default"/>
+          <w:b w:val="0"/>
+          <w:bCs w:val="0"/>
+          <w:color w:val="auto"/>
+          <w:sz w:val="24"/>
+          <w:szCs w:val="24"/>
+          <w:lang w:val="en-IN"/>
+        </w:rPr>
+      </w:pPr>
+      <w:r>
+        <w:rPr>
+          <w:rFonts w:hint="default"/>
+          <w:b w:val="0"/>
+          <w:bCs w:val="0"/>
+          <w:color w:val="auto"/>
+          <w:sz w:val="24"/>
+          <w:szCs w:val="24"/>
+          <w:lang w:val="en-IN"/>
+        </w:rPr>
+        <w:t>Now, the texts you entered will be overwritten in side the hello.txt</w:t>
+      </w:r>
+    </w:p>
+    <w:p>
+      <w:pPr>
+        <w:numPr>
+          <w:ilvl w:val="2"/>
+          <w:numId w:val="3"/>
+        </w:numPr>
+        <w:spacing w:line="240" w:lineRule="auto"/>
+        <w:ind w:left="1260" w:leftChars="0" w:hanging="420" w:firstLineChars="0"/>
+        <w:rPr>
+          <w:rFonts w:hint="default"/>
+          <w:b w:val="0"/>
+          <w:bCs w:val="0"/>
+          <w:color w:val="auto"/>
+          <w:sz w:val="24"/>
+          <w:szCs w:val="24"/>
+          <w:lang w:val="en-IN"/>
+        </w:rPr>
+      </w:pPr>
+      <w:r>
+        <w:rPr>
+          <w:rFonts w:hint="default"/>
+          <w:b w:val="0"/>
+          <w:bCs w:val="0"/>
+          <w:color w:val="auto"/>
+          <w:sz w:val="24"/>
+          <w:szCs w:val="24"/>
+          <w:lang w:val="en-IN"/>
+        </w:rPr>
+        <w:t xml:space="preserve">If you want to append then </w:t>
+      </w:r>
+    </w:p>
+    <w:p>
+      <w:pPr>
+        <w:numPr>
+          <w:ilvl w:val="3"/>
+          <w:numId w:val="3"/>
+        </w:numPr>
+        <w:spacing w:line="240" w:lineRule="auto"/>
+        <w:ind w:left="1680" w:leftChars="0" w:hanging="420" w:firstLineChars="0"/>
+        <w:rPr>
+          <w:rFonts w:hint="default"/>
+          <w:b/>
+          <w:bCs/>
+          <w:color w:val="auto"/>
+          <w:sz w:val="24"/>
+          <w:szCs w:val="24"/>
+          <w:lang w:val="en-IN"/>
+        </w:rPr>
+      </w:pPr>
+      <w:r>
+        <w:rPr>
+          <w:rFonts w:hint="default"/>
+          <w:b/>
+          <w:bCs/>
+          <w:color w:val="auto"/>
+          <w:sz w:val="24"/>
+          <w:szCs w:val="24"/>
+          <w:lang w:val="en-IN"/>
+        </w:rPr>
+        <w:t xml:space="preserve">cat &gt;&gt; hello.txt </w:t>
+      </w:r>
+    </w:p>
+    <w:p>
+      <w:pPr>
+        <w:numPr>
+          <w:ilvl w:val="1"/>
+          <w:numId w:val="3"/>
+        </w:numPr>
+        <w:spacing w:line="240" w:lineRule="auto"/>
+        <w:ind w:left="840" w:leftChars="0" w:hanging="420" w:firstLineChars="0"/>
+        <w:rPr>
+          <w:rFonts w:hint="default"/>
+          <w:b w:val="0"/>
+          <w:bCs w:val="0"/>
+          <w:color w:val="auto"/>
+          <w:sz w:val="24"/>
+          <w:szCs w:val="24"/>
+          <w:lang w:val="en-IN"/>
+        </w:rPr>
+      </w:pPr>
+      <w:r>
+        <w:rPr>
+          <w:rFonts w:hint="default"/>
+          <w:b w:val="0"/>
+          <w:bCs w:val="0"/>
+          <w:color w:val="auto"/>
+          <w:sz w:val="24"/>
+          <w:szCs w:val="24"/>
+          <w:lang w:val="en-IN"/>
+        </w:rPr>
+        <w:t>If you want to add the content along with the command itself then:</w:t>
+      </w:r>
+    </w:p>
+    <w:p>
+      <w:pPr>
+        <w:numPr>
+          <w:ilvl w:val="2"/>
+          <w:numId w:val="3"/>
+        </w:numPr>
+        <w:spacing w:line="240" w:lineRule="auto"/>
+        <w:ind w:left="1260" w:leftChars="0" w:hanging="420" w:firstLineChars="0"/>
+        <w:rPr>
+          <w:rFonts w:hint="default"/>
+          <w:b w:val="0"/>
+          <w:bCs w:val="0"/>
+          <w:i/>
+          <w:iCs/>
+          <w:color w:val="FF0000"/>
+          <w:sz w:val="24"/>
+          <w:szCs w:val="24"/>
+          <w:lang w:val="en-IN"/>
+        </w:rPr>
+      </w:pPr>
+      <w:r>
+        <w:rPr>
+          <w:rFonts w:hint="default"/>
+          <w:b w:val="0"/>
+          <w:bCs w:val="0"/>
+          <w:i/>
+          <w:iCs/>
+          <w:color w:val="FF0000"/>
+          <w:sz w:val="24"/>
+          <w:szCs w:val="24"/>
+          <w:lang w:val="en-IN"/>
+        </w:rPr>
+        <w:t xml:space="preserve">printf “alok </w:t>
+      </w:r>
+      <w:r>
+        <w:rPr>
+          <w:rFonts w:hint="default"/>
+          <w:b/>
+          <w:bCs/>
+          <w:i/>
+          <w:iCs/>
+          <w:color w:val="FF0000"/>
+          <w:sz w:val="24"/>
+          <w:szCs w:val="24"/>
+          <w:lang w:val="en-IN"/>
+        </w:rPr>
+        <w:t>\n</w:t>
+      </w:r>
+      <w:r>
+        <w:rPr>
+          <w:rFonts w:hint="default"/>
+          <w:b w:val="0"/>
+          <w:bCs w:val="0"/>
+          <w:i/>
+          <w:iCs/>
+          <w:color w:val="FF0000"/>
+          <w:sz w:val="24"/>
+          <w:szCs w:val="24"/>
+          <w:lang w:val="en-IN"/>
+        </w:rPr>
+        <w:t>ranjan</w:t>
+      </w:r>
+      <w:r>
+        <w:rPr>
+          <w:rFonts w:hint="default"/>
+          <w:b/>
+          <w:bCs/>
+          <w:i/>
+          <w:iCs/>
+          <w:color w:val="FF0000"/>
+          <w:sz w:val="24"/>
+          <w:szCs w:val="24"/>
+          <w:lang w:val="en-IN"/>
+        </w:rPr>
+        <w:t xml:space="preserve"> \n</w:t>
+      </w:r>
+      <w:r>
+        <w:rPr>
+          <w:rFonts w:hint="default"/>
+          <w:b w:val="0"/>
+          <w:bCs w:val="0"/>
+          <w:i/>
+          <w:iCs/>
+          <w:color w:val="FF0000"/>
+          <w:sz w:val="24"/>
+          <w:szCs w:val="24"/>
+          <w:lang w:val="en-IN"/>
+        </w:rPr>
+        <w:t xml:space="preserve">joshi” &gt; hello.txt         </w:t>
+      </w:r>
+      <w:r>
+        <w:rPr>
+          <w:rFonts w:hint="default"/>
+          <w:b w:val="0"/>
+          <w:bCs w:val="0"/>
+          <w:i/>
+          <w:iCs/>
+          <w:color w:val="auto"/>
+          <w:sz w:val="24"/>
+          <w:szCs w:val="24"/>
+          <w:lang w:val="en-IN"/>
+        </w:rPr>
+        <w:t>(I used \n to add multilines)</w:t>
+      </w:r>
+    </w:p>
+    <w:p>
+      <w:pPr>
+        <w:numPr>
+          <w:ilvl w:val="2"/>
+          <w:numId w:val="3"/>
+        </w:numPr>
+        <w:spacing w:line="240" w:lineRule="auto"/>
+        <w:ind w:left="1260" w:leftChars="0" w:hanging="420" w:firstLineChars="0"/>
+        <w:rPr>
+          <w:rFonts w:hint="default"/>
+          <w:b w:val="0"/>
+          <w:bCs w:val="0"/>
+          <w:i/>
+          <w:iCs/>
+          <w:color w:val="auto"/>
+          <w:sz w:val="24"/>
+          <w:szCs w:val="24"/>
+          <w:lang w:val="en-IN"/>
+        </w:rPr>
+      </w:pPr>
+      <w:r>
+        <w:rPr>
+          <w:rFonts w:hint="default"/>
+          <w:b w:val="0"/>
+          <w:bCs w:val="0"/>
+          <w:i/>
+          <w:iCs/>
+          <w:color w:val="auto"/>
+          <w:sz w:val="24"/>
+          <w:szCs w:val="24"/>
+          <w:lang w:val="en-IN"/>
+        </w:rPr>
+        <w:t>Or echo “something something” &gt; hello.txt</w:t>
+      </w:r>
+    </w:p>
+    <w:p>
+      <w:pPr>
+        <w:numPr>
+          <w:ilvl w:val="3"/>
+          <w:numId w:val="3"/>
+        </w:numPr>
+        <w:spacing w:line="240" w:lineRule="auto"/>
+        <w:ind w:left="1680" w:leftChars="0" w:hanging="420" w:firstLineChars="0"/>
+        <w:rPr>
+          <w:rFonts w:hint="default"/>
+          <w:b w:val="0"/>
+          <w:bCs w:val="0"/>
+          <w:i w:val="0"/>
+          <w:iCs w:val="0"/>
+          <w:color w:val="auto"/>
+          <w:sz w:val="24"/>
+          <w:szCs w:val="24"/>
+          <w:lang w:val="en-IN"/>
+        </w:rPr>
+      </w:pPr>
+      <w:r>
+        <w:drawing>
+          <wp:inline distT="0" distB="0" distL="114300" distR="114300">
+            <wp:extent cx="2769870" cy="1524635"/>
+            <wp:effectExtent l="0" t="0" r="11430" b="12065"/>
+            <wp:docPr id="63" name="Picture 5"/>
+            <wp:cNvGraphicFramePr>
+              <a:graphicFrameLocks xmlns:a="http://schemas.openxmlformats.org/drawingml/2006/main" noChangeAspect="1"/>
+            </wp:cNvGraphicFramePr>
+            <a:graphic xmlns:a="http://schemas.openxmlformats.org/drawingml/2006/main">
+              <a:graphicData uri="http://schemas.openxmlformats.org/drawingml/2006/picture">
+                <pic:pic xmlns:pic="http://schemas.openxmlformats.org/drawingml/2006/picture">
+                  <pic:nvPicPr>
+                    <pic:cNvPr id="63" name="Picture 5"/>
+                    <pic:cNvPicPr>
+                      <a:picLocks noChangeAspect="1"/>
+                    </pic:cNvPicPr>
+                  </pic:nvPicPr>
+                  <pic:blipFill>
+                    <a:blip r:embed="rId57"/>
+                    <a:stretch>
+                      <a:fillRect/>
+                    </a:stretch>
+                  </pic:blipFill>
+                  <pic:spPr>
+                    <a:xfrm>
+                      <a:off x="0" y="0"/>
+                      <a:ext cx="2769870" cy="1524635"/>
+                    </a:xfrm>
+                    <a:prstGeom prst="rect">
+                      <a:avLst/>
+                    </a:prstGeom>
+                    <a:noFill/>
+                    <a:ln>
+                      <a:noFill/>
+                    </a:ln>
+                  </pic:spPr>
+                </pic:pic>
+              </a:graphicData>
+            </a:graphic>
+          </wp:inline>
+        </w:drawing>
+      </w:r>
+    </w:p>
+    <w:p>
+      <w:pPr>
+        <w:numPr>
+          <w:ilvl w:val="4"/>
+          <w:numId w:val="3"/>
+        </w:numPr>
+        <w:spacing w:line="240" w:lineRule="auto"/>
+        <w:ind w:left="2100" w:leftChars="0" w:hanging="420" w:firstLineChars="0"/>
+        <w:rPr>
+          <w:rFonts w:hint="default"/>
+          <w:b w:val="0"/>
+          <w:bCs w:val="0"/>
+          <w:i w:val="0"/>
+          <w:iCs w:val="0"/>
+          <w:color w:val="FFC000"/>
+          <w:sz w:val="24"/>
+          <w:szCs w:val="24"/>
+          <w:lang w:val="en-IN"/>
+        </w:rPr>
+      </w:pPr>
+      <w:r>
+        <w:rPr>
+          <w:rFonts w:hint="default"/>
+          <w:sz w:val="24"/>
+          <w:szCs w:val="24"/>
+          <w:lang w:val="en-IN"/>
+        </w:rPr>
+        <w:t xml:space="preserve">Anything that comes under </w:t>
+      </w:r>
+      <w:r>
+        <w:rPr>
+          <w:rFonts w:hint="default"/>
+          <w:b/>
+          <w:bCs/>
+          <w:sz w:val="24"/>
+          <w:szCs w:val="24"/>
+          <w:lang w:val="en-IN"/>
+        </w:rPr>
+        <w:t>&lt;&lt;EOF</w:t>
+      </w:r>
+      <w:r>
+        <w:rPr>
+          <w:rFonts w:hint="default"/>
+          <w:sz w:val="24"/>
+          <w:szCs w:val="24"/>
+          <w:lang w:val="en-IN"/>
+        </w:rPr>
+        <w:t xml:space="preserve"> and </w:t>
+      </w:r>
+      <w:r>
+        <w:rPr>
+          <w:rFonts w:hint="default"/>
+          <w:b/>
+          <w:bCs/>
+          <w:sz w:val="24"/>
+          <w:szCs w:val="24"/>
+          <w:lang w:val="en-IN"/>
+        </w:rPr>
+        <w:t xml:space="preserve">EOF </w:t>
+      </w:r>
+      <w:r>
+        <w:rPr>
+          <w:rFonts w:hint="default"/>
+          <w:sz w:val="24"/>
+          <w:szCs w:val="24"/>
+          <w:lang w:val="en-IN"/>
+        </w:rPr>
+        <w:t>will be saved in side that file.</w:t>
+      </w:r>
+      <w:r>
+        <w:rPr>
+          <w:rFonts w:hint="default"/>
+          <w:color w:val="FFC000"/>
+          <w:sz w:val="24"/>
+          <w:szCs w:val="24"/>
+          <w:lang w:val="en-IN"/>
+        </w:rPr>
+        <w:t xml:space="preserve"> (Note: here &lt;&lt;EOF is not any input redirection)</w:t>
+      </w:r>
+    </w:p>
+    <w:p>
+      <w:pPr>
+        <w:numPr>
+          <w:ilvl w:val="3"/>
+          <w:numId w:val="3"/>
+        </w:numPr>
+        <w:spacing w:line="240" w:lineRule="auto"/>
+        <w:ind w:left="1680" w:leftChars="0" w:hanging="420" w:firstLineChars="0"/>
+        <w:rPr>
+          <w:rFonts w:hint="default"/>
+          <w:b w:val="0"/>
+          <w:bCs w:val="0"/>
+          <w:i w:val="0"/>
+          <w:iCs w:val="0"/>
+          <w:color w:val="FFC000"/>
+          <w:sz w:val="24"/>
+          <w:szCs w:val="24"/>
+          <w:lang w:val="en-IN"/>
+        </w:rPr>
+      </w:pPr>
+      <w:r>
+        <w:drawing>
+          <wp:inline distT="0" distB="0" distL="114300" distR="114300">
+            <wp:extent cx="2560955" cy="1596390"/>
+            <wp:effectExtent l="0" t="0" r="4445" b="3810"/>
+            <wp:docPr id="64" name="Picture 6"/>
+            <wp:cNvGraphicFramePr>
+              <a:graphicFrameLocks xmlns:a="http://schemas.openxmlformats.org/drawingml/2006/main" noChangeAspect="1"/>
+            </wp:cNvGraphicFramePr>
+            <a:graphic xmlns:a="http://schemas.openxmlformats.org/drawingml/2006/main">
+              <a:graphicData uri="http://schemas.openxmlformats.org/drawingml/2006/picture">
+                <pic:pic xmlns:pic="http://schemas.openxmlformats.org/drawingml/2006/picture">
+                  <pic:nvPicPr>
+                    <pic:cNvPr id="64" name="Picture 6"/>
+                    <pic:cNvPicPr>
+                      <a:picLocks noChangeAspect="1"/>
+                    </pic:cNvPicPr>
+                  </pic:nvPicPr>
+                  <pic:blipFill>
+                    <a:blip r:embed="rId58"/>
+                    <a:stretch>
+                      <a:fillRect/>
+                    </a:stretch>
+                  </pic:blipFill>
+                  <pic:spPr>
+                    <a:xfrm>
+                      <a:off x="0" y="0"/>
+                      <a:ext cx="2560955" cy="1596390"/>
+                    </a:xfrm>
+                    <a:prstGeom prst="rect">
+                      <a:avLst/>
+                    </a:prstGeom>
+                    <a:noFill/>
+                    <a:ln>
+                      <a:noFill/>
+                    </a:ln>
+                  </pic:spPr>
+                </pic:pic>
+              </a:graphicData>
+            </a:graphic>
+          </wp:inline>
+        </w:drawing>
+      </w:r>
+    </w:p>
+    <w:p>
+      <w:pPr>
+        <w:numPr>
+          <w:ilvl w:val="4"/>
+          <w:numId w:val="3"/>
+        </w:numPr>
+        <w:spacing w:line="240" w:lineRule="auto"/>
+        <w:ind w:left="2100" w:leftChars="0" w:hanging="420" w:firstLineChars="0"/>
+        <w:rPr>
+          <w:rFonts w:hint="default"/>
+          <w:b w:val="0"/>
+          <w:bCs w:val="0"/>
+          <w:i w:val="0"/>
+          <w:iCs w:val="0"/>
+          <w:color w:val="auto"/>
+          <w:sz w:val="24"/>
+          <w:szCs w:val="24"/>
+          <w:lang w:val="en-IN"/>
+        </w:rPr>
+      </w:pPr>
+      <w:r>
+        <w:rPr>
+          <w:rFonts w:hint="default"/>
+          <w:color w:val="auto"/>
+          <w:sz w:val="24"/>
+          <w:szCs w:val="24"/>
+          <w:lang w:val="en-IN"/>
+        </w:rPr>
+        <w:t>This one is looking better.</w:t>
+      </w:r>
+    </w:p>
+    <w:p>
+      <w:pPr>
+        <w:numPr>
+          <w:ilvl w:val="0"/>
+          <w:numId w:val="3"/>
+        </w:numPr>
+        <w:spacing w:line="240" w:lineRule="auto"/>
+        <w:ind w:left="420" w:leftChars="0" w:hanging="420" w:firstLineChars="0"/>
+        <w:rPr>
+          <w:rFonts w:hint="default"/>
+          <w:b w:val="0"/>
+          <w:bCs w:val="0"/>
+          <w:i w:val="0"/>
+          <w:iCs w:val="0"/>
+          <w:color w:val="auto"/>
+          <w:sz w:val="24"/>
+          <w:szCs w:val="24"/>
+          <w:lang w:val="en-IN"/>
+        </w:rPr>
+      </w:pPr>
+      <w:r>
+        <w:rPr>
+          <w:rFonts w:ascii="SimSun" w:hAnsi="SimSun" w:eastAsia="SimSun" w:cs="SimSun"/>
+          <w:sz w:val="24"/>
+          <w:szCs w:val="24"/>
+        </w:rPr>
+        <w:drawing>
+          <wp:inline distT="0" distB="0" distL="114300" distR="114300">
+            <wp:extent cx="4726305" cy="3151505"/>
+            <wp:effectExtent l="0" t="0" r="10795" b="10795"/>
+            <wp:docPr id="65" name="Picture 7" descr="IMG_256"/>
+            <wp:cNvGraphicFramePr>
+              <a:graphicFrameLocks xmlns:a="http://schemas.openxmlformats.org/drawingml/2006/main" noChangeAspect="1"/>
+            </wp:cNvGraphicFramePr>
+            <a:graphic xmlns:a="http://schemas.openxmlformats.org/drawingml/2006/main">
+              <a:graphicData uri="http://schemas.openxmlformats.org/drawingml/2006/picture">
+                <pic:pic xmlns:pic="http://schemas.openxmlformats.org/drawingml/2006/picture">
+                  <pic:nvPicPr>
+                    <pic:cNvPr id="65" name="Picture 7" descr="IMG_256"/>
+                    <pic:cNvPicPr>
+                      <a:picLocks noChangeAspect="1"/>
+                    </pic:cNvPicPr>
+                  </pic:nvPicPr>
+                  <pic:blipFill>
+                    <a:blip r:embed="rId59"/>
+                    <a:stretch>
+                      <a:fillRect/>
+                    </a:stretch>
+                  </pic:blipFill>
+                  <pic:spPr>
+                    <a:xfrm>
+                      <a:off x="0" y="0"/>
+                      <a:ext cx="4726305" cy="3151505"/>
+                    </a:xfrm>
+                    <a:prstGeom prst="rect">
+                      <a:avLst/>
+                    </a:prstGeom>
+                    <a:noFill/>
+                    <a:ln w="9525">
+                      <a:noFill/>
+                    </a:ln>
+                  </pic:spPr>
+                </pic:pic>
+              </a:graphicData>
+            </a:graphic>
+          </wp:inline>
+        </w:drawing>
+      </w:r>
+    </w:p>
+    <w:p>
+      <w:pPr>
+        <w:numPr>
+          <w:ilvl w:val="0"/>
+          <w:numId w:val="0"/>
+        </w:numPr>
+        <w:spacing w:line="240" w:lineRule="auto"/>
         <w:ind w:left="420" w:leftChars="0"/>
         <w:rPr>
           <w:rFonts w:hint="default"/>
@@ -11872,6 +14432,7 @@
     <w:p>
       <w:pPr>
         <w:numPr>
+          <w:ilvl w:val="0"/>
           <w:numId w:val="0"/>
         </w:numPr>
         <w:spacing w:line="240" w:lineRule="auto"/>
@@ -11890,6 +14451,7 @@
     <w:p>
       <w:pPr>
         <w:numPr>
+          <w:ilvl w:val="0"/>
           <w:numId w:val="0"/>
         </w:numPr>
         <w:spacing w:line="240" w:lineRule="auto"/>
@@ -11908,6 +14470,7 @@
     <w:p>
       <w:pPr>
         <w:numPr>
+          <w:ilvl w:val="0"/>
           <w:numId w:val="0"/>
         </w:numPr>
         <w:spacing w:line="240" w:lineRule="auto"/>
@@ -11926,6 +14489,7 @@
     <w:p>
       <w:pPr>
         <w:numPr>
+          <w:ilvl w:val="0"/>
           <w:numId w:val="0"/>
         </w:numPr>
         <w:spacing w:line="240" w:lineRule="auto"/>
@@ -11944,6 +14508,7 @@
     <w:p>
       <w:pPr>
         <w:numPr>
+          <w:ilvl w:val="0"/>
           <w:numId w:val="0"/>
         </w:numPr>
         <w:spacing w:line="240" w:lineRule="auto"/>
@@ -11962,6 +14527,7 @@
     <w:p>
       <w:pPr>
         <w:numPr>
+          <w:ilvl w:val="0"/>
           <w:numId w:val="0"/>
         </w:numPr>
         <w:spacing w:line="240" w:lineRule="auto"/>
@@ -11980,202 +14546,7 @@
     <w:p>
       <w:pPr>
         <w:numPr>
-          <w:numId w:val="0"/>
-        </w:numPr>
-        <w:spacing w:line="240" w:lineRule="auto"/>
-        <w:ind w:left="420" w:leftChars="0"/>
-        <w:rPr>
-          <w:rFonts w:hint="default"/>
-          <w:b w:val="0"/>
-          <w:bCs w:val="0"/>
-          <w:color w:val="auto"/>
-          <w:sz w:val="24"/>
-          <w:szCs w:val="24"/>
-          <w:lang w:val="en-IN"/>
-        </w:rPr>
-      </w:pPr>
-    </w:p>
-    <w:p>
-      <w:pPr>
-        <w:numPr>
-          <w:numId w:val="0"/>
-        </w:numPr>
-        <w:spacing w:line="240" w:lineRule="auto"/>
-        <w:ind w:left="420" w:leftChars="0"/>
-        <w:rPr>
-          <w:rFonts w:hint="default"/>
-          <w:b w:val="0"/>
-          <w:bCs w:val="0"/>
-          <w:color w:val="auto"/>
-          <w:sz w:val="24"/>
-          <w:szCs w:val="24"/>
-          <w:lang w:val="en-IN"/>
-        </w:rPr>
-      </w:pPr>
-    </w:p>
-    <w:p>
-      <w:pPr>
-        <w:numPr>
-          <w:numId w:val="0"/>
-        </w:numPr>
-        <w:spacing w:line="240" w:lineRule="auto"/>
-        <w:ind w:left="420" w:leftChars="0"/>
-        <w:rPr>
-          <w:rFonts w:hint="default"/>
-          <w:b w:val="0"/>
-          <w:bCs w:val="0"/>
-          <w:color w:val="auto"/>
-          <w:sz w:val="24"/>
-          <w:szCs w:val="24"/>
-          <w:lang w:val="en-IN"/>
-        </w:rPr>
-      </w:pPr>
-    </w:p>
-    <w:p>
-      <w:pPr>
-        <w:numPr>
-          <w:numId w:val="0"/>
-        </w:numPr>
-        <w:spacing w:line="240" w:lineRule="auto"/>
-        <w:ind w:left="420" w:leftChars="0"/>
-        <w:rPr>
-          <w:rFonts w:hint="default"/>
-          <w:b w:val="0"/>
-          <w:bCs w:val="0"/>
-          <w:color w:val="auto"/>
-          <w:sz w:val="24"/>
-          <w:szCs w:val="24"/>
-          <w:lang w:val="en-IN"/>
-        </w:rPr>
-      </w:pPr>
-    </w:p>
-    <w:p>
-      <w:pPr>
-        <w:numPr>
-          <w:numId w:val="0"/>
-        </w:numPr>
-        <w:spacing w:line="240" w:lineRule="auto"/>
-        <w:ind w:left="420" w:leftChars="0"/>
-        <w:rPr>
-          <w:rFonts w:hint="default"/>
-          <w:b w:val="0"/>
-          <w:bCs w:val="0"/>
-          <w:color w:val="auto"/>
-          <w:sz w:val="24"/>
-          <w:szCs w:val="24"/>
-          <w:lang w:val="en-IN"/>
-        </w:rPr>
-      </w:pPr>
-    </w:p>
-    <w:p>
-      <w:pPr>
-        <w:numPr>
-          <w:numId w:val="0"/>
-        </w:numPr>
-        <w:spacing w:line="240" w:lineRule="auto"/>
-        <w:ind w:left="420" w:leftChars="0"/>
-        <w:rPr>
-          <w:rFonts w:hint="default"/>
-          <w:b w:val="0"/>
-          <w:bCs w:val="0"/>
-          <w:color w:val="auto"/>
-          <w:sz w:val="24"/>
-          <w:szCs w:val="24"/>
-          <w:lang w:val="en-IN"/>
-        </w:rPr>
-      </w:pPr>
-    </w:p>
-    <w:p>
-      <w:pPr>
-        <w:numPr>
-          <w:numId w:val="0"/>
-        </w:numPr>
-        <w:spacing w:line="240" w:lineRule="auto"/>
-        <w:ind w:left="420" w:leftChars="0"/>
-        <w:rPr>
-          <w:rFonts w:hint="default"/>
-          <w:b w:val="0"/>
-          <w:bCs w:val="0"/>
-          <w:color w:val="auto"/>
-          <w:sz w:val="24"/>
-          <w:szCs w:val="24"/>
-          <w:lang w:val="en-IN"/>
-        </w:rPr>
-      </w:pPr>
-      <w:bookmarkStart w:id="0" w:name="_GoBack"/>
-      <w:bookmarkEnd w:id="0"/>
-    </w:p>
-    <w:p>
-      <w:pPr>
-        <w:numPr>
-          <w:numId w:val="0"/>
-        </w:numPr>
-        <w:spacing w:line="240" w:lineRule="auto"/>
-        <w:rPr>
-          <w:rFonts w:hint="default"/>
-          <w:b w:val="0"/>
-          <w:bCs w:val="0"/>
-          <w:color w:val="auto"/>
-          <w:sz w:val="24"/>
-          <w:szCs w:val="24"/>
-          <w:lang w:val="en-IN"/>
-        </w:rPr>
-      </w:pPr>
-    </w:p>
-    <w:p>
-      <w:pPr>
-        <w:numPr>
-          <w:numId w:val="0"/>
-        </w:numPr>
-        <w:spacing w:line="240" w:lineRule="auto"/>
-        <w:rPr>
-          <w:rFonts w:hint="default"/>
-          <w:b w:val="0"/>
-          <w:bCs w:val="0"/>
-          <w:color w:val="auto"/>
-          <w:sz w:val="24"/>
-          <w:szCs w:val="24"/>
-          <w:lang w:val="en-IN"/>
-        </w:rPr>
-      </w:pPr>
-    </w:p>
-    <w:p>
-      <w:pPr>
-        <w:numPr>
-          <w:numId w:val="0"/>
-        </w:numPr>
-        <w:spacing w:line="240" w:lineRule="auto"/>
-        <w:rPr>
-          <w:rFonts w:hint="default"/>
-          <w:b w:val="0"/>
-          <w:bCs w:val="0"/>
-          <w:color w:val="auto"/>
-          <w:sz w:val="24"/>
-          <w:szCs w:val="24"/>
-          <w:lang w:val="en-IN"/>
-        </w:rPr>
-      </w:pPr>
-    </w:p>
-    <w:p>
-      <w:pPr>
-        <w:numPr>
-          <w:numId w:val="0"/>
-        </w:numPr>
-        <w:spacing w:line="240" w:lineRule="auto"/>
-        <w:rPr>
-          <w:rFonts w:hint="default"/>
-          <w:b w:val="0"/>
-          <w:bCs w:val="0"/>
-          <w:color w:val="auto"/>
-          <w:sz w:val="24"/>
-          <w:szCs w:val="24"/>
-          <w:lang w:val="en-IN"/>
-        </w:rPr>
-      </w:pPr>
-    </w:p>
-    <w:p>
-      <w:pPr>
-        <w:numPr>
+          <w:ilvl w:val="0"/>
           <w:numId w:val="0"/>
         </w:numPr>
         <w:spacing w:line="240" w:lineRule="auto"/>
@@ -12286,7 +14657,7 @@
                     </pic:cNvPicPr>
                   </pic:nvPicPr>
                   <pic:blipFill>
-                    <a:blip r:embed="rId52"/>
+                    <a:blip r:embed="rId60"/>
                     <a:stretch>
                       <a:fillRect/>
                     </a:stretch>
@@ -12347,7 +14718,7 @@
                     </pic:cNvPicPr>
                   </pic:nvPicPr>
                   <pic:blipFill>
-                    <a:blip r:embed="rId53"/>
+                    <a:blip r:embed="rId61"/>
                     <a:stretch>
                       <a:fillRect/>
                     </a:stretch>
@@ -12493,7 +14864,7 @@
                     </pic:cNvPicPr>
                   </pic:nvPicPr>
                   <pic:blipFill>
-                    <a:blip r:embed="rId54"/>
+                    <a:blip r:embed="rId62"/>
                     <a:stretch>
                       <a:fillRect/>
                     </a:stretch>
@@ -12584,7 +14955,7 @@
                     </pic:cNvPicPr>
                   </pic:nvPicPr>
                   <pic:blipFill>
-                    <a:blip r:embed="rId55"/>
+                    <a:blip r:embed="rId63"/>
                     <a:stretch>
                       <a:fillRect/>
                     </a:stretch>
@@ -12700,7 +15071,7 @@
                     </pic:cNvPicPr>
                   </pic:nvPicPr>
                   <pic:blipFill>
-                    <a:blip r:embed="rId56"/>
+                    <a:blip r:embed="rId64"/>
                     <a:stretch>
                       <a:fillRect/>
                     </a:stretch>
@@ -12788,7 +15159,7 @@
                     </pic:cNvPicPr>
                   </pic:nvPicPr>
                   <pic:blipFill>
-                    <a:blip r:embed="rId57"/>
+                    <a:blip r:embed="rId65"/>
                     <a:stretch>
                       <a:fillRect/>
                     </a:stretch>
@@ -12894,7 +15265,7 @@
                     </pic:cNvPicPr>
                   </pic:nvPicPr>
                   <pic:blipFill>
-                    <a:blip r:embed="rId58"/>
+                    <a:blip r:embed="rId66"/>
                     <a:stretch>
                       <a:fillRect/>
                     </a:stretch>
@@ -12954,7 +15325,7 @@
                     </pic:cNvPicPr>
                   </pic:nvPicPr>
                   <pic:blipFill>
-                    <a:blip r:embed="rId59"/>
+                    <a:blip r:embed="rId67"/>
                     <a:stretch>
                       <a:fillRect/>
                     </a:stretch>
@@ -13160,7 +15531,7 @@
                     </pic:cNvPicPr>
                   </pic:nvPicPr>
                   <pic:blipFill>
-                    <a:blip r:embed="rId60"/>
+                    <a:blip r:embed="rId68"/>
                     <a:stretch>
                       <a:fillRect/>
                     </a:stretch>
@@ -13266,7 +15637,7 @@
                     </pic:cNvPicPr>
                   </pic:nvPicPr>
                   <pic:blipFill>
-                    <a:blip r:embed="rId61"/>
+                    <a:blip r:embed="rId69"/>
                     <a:stretch>
                       <a:fillRect/>
                     </a:stretch>
@@ -13861,7 +16232,7 @@
     <w:lsdException w:unhideWhenUsed="0" w:uiPriority="0" w:semiHidden="0" w:name="HTML Acronym"/>
     <w:lsdException w:unhideWhenUsed="0" w:uiPriority="0" w:semiHidden="0" w:name="HTML Address"/>
     <w:lsdException w:unhideWhenUsed="0" w:uiPriority="0" w:semiHidden="0" w:name="HTML Cite"/>
-    <w:lsdException w:unhideWhenUsed="0" w:uiPriority="0" w:semiHidden="0" w:name="HTML Code"/>
+    <w:lsdException w:qFormat="1" w:unhideWhenUsed="0" w:uiPriority="0" w:semiHidden="0" w:name="HTML Code"/>
     <w:lsdException w:unhideWhenUsed="0" w:uiPriority="0" w:semiHidden="0" w:name="HTML Definition"/>
     <w:lsdException w:unhideWhenUsed="0" w:uiPriority="0" w:semiHidden="0" w:name="HTML Keyboard"/>
     <w:lsdException w:unhideWhenUsed="0" w:uiPriority="0" w:semiHidden="0" w:name="HTML Preformatted"/>
@@ -14056,6 +16427,7 @@
   <w:style w:type="character" w:styleId="5">
     <w:name w:val="HTML Code"/>
     <w:basedOn w:val="2"/>
+    <w:qFormat/>
     <w:uiPriority w:val="0"/>
     <w:rPr>
       <w:rFonts w:ascii="Courier New" w:hAnsi="Courier New" w:cs="Courier New"/>

</xml_diff>